<commit_message>
Add algorithm elaborations from Piotr and Krzysiek. Add project rules
</commit_message>
<xml_diff>
--- a/dokumentacja/AlgoLearn - doku.docx
+++ b/dokumentacja/AlgoLearn - doku.docx
@@ -3521,11 +3521,6 @@
         <w:rPr>
           <w:lang w:val="pl-PL"/>
         </w:rPr>
-      </w:r>
-      <w:r>
-        <w:rPr>
-          <w:lang w:val="pl-PL"/>
-        </w:rPr>
         <w:fldChar w:fldCharType="separate"/>
       </w:r>
       <w:r>
@@ -3533,21 +3528,7 @@
           <w:rStyle w:val="Hyperlink"/>
           <w:lang w:val="pl-PL"/>
         </w:rPr>
-        <w:t>Trello - AlgoL</w:t>
-      </w:r>
-      <w:r>
-        <w:rPr>
-          <w:rStyle w:val="Hyperlink"/>
-          <w:lang w:val="pl-PL"/>
-        </w:rPr>
-        <w:t>e</w:t>
-      </w:r>
-      <w:r>
-        <w:rPr>
-          <w:rStyle w:val="Hyperlink"/>
-          <w:lang w:val="pl-PL"/>
-        </w:rPr>
-        <w:t>arn</w:t>
+        <w:t>Trello - AlgoLearn</w:t>
       </w:r>
       <w:r>
         <w:rPr>
@@ -17590,6 +17571,938 @@
     </w:p>
     <w:p>
       <w:pPr>
+        <w:rPr>
+          <w:lang w:val="pl-PL"/>
+        </w:rPr>
+      </w:pPr>
+      <w:r>
+        <w:rPr>
+          <w:lang w:val="pl-PL"/>
+        </w:rPr>
+        <w:br w:type="page"/>
+      </w:r>
+    </w:p>
+    <w:p>
+      <w:pPr>
+        <w:pStyle w:val="Heading1"/>
+        <w:rPr>
+          <w:lang w:val="pl-PL"/>
+        </w:rPr>
+      </w:pPr>
+      <w:r>
+        <w:rPr>
+          <w:lang w:val="pl-PL"/>
+        </w:rPr>
+        <w:lastRenderedPageBreak/>
+        <w:t xml:space="preserve">Zasady </w:t>
+      </w:r>
+      <w:r>
+        <w:rPr>
+          <w:lang w:val="pl-PL"/>
+        </w:rPr>
+        <w:t>pracy przy projekcie</w:t>
+      </w:r>
+    </w:p>
+    <w:p>
+      <w:pPr>
+        <w:pStyle w:val="Heading2"/>
+        <w:rPr>
+          <w:lang w:val="pl-PL"/>
+        </w:rPr>
+      </w:pPr>
+      <w:r>
+        <w:rPr>
+          <w:lang w:val="pl-PL"/>
+        </w:rPr>
+        <w:t>Język</w:t>
+      </w:r>
+    </w:p>
+    <w:p>
+      <w:pPr>
+        <w:rPr>
+          <w:lang w:val="pl-PL"/>
+        </w:rPr>
+      </w:pPr>
+      <w:r>
+        <w:rPr>
+          <w:lang w:val="pl-PL"/>
+        </w:rPr>
+        <w:t>Piszemy kod</w:t>
+      </w:r>
+      <w:r>
+        <w:rPr>
+          <w:lang w:val="pl-PL"/>
+        </w:rPr>
+        <w:t>,</w:t>
+      </w:r>
+      <w:r>
+        <w:rPr>
+          <w:lang w:val="pl-PL"/>
+        </w:rPr>
+        <w:t xml:space="preserve"> komentarze</w:t>
+      </w:r>
+      <w:r>
+        <w:rPr>
+          <w:lang w:val="pl-PL"/>
+        </w:rPr>
+        <w:t>, nazwy zmiennych, klas,</w:t>
+      </w:r>
+      <w:r>
+        <w:rPr>
+          <w:lang w:val="pl-PL"/>
+        </w:rPr>
+        <w:t xml:space="preserve"> commity</w:t>
+      </w:r>
+      <w:r>
+        <w:rPr>
+          <w:lang w:val="pl-PL"/>
+        </w:rPr>
+        <w:t xml:space="preserve"> itd.</w:t>
+      </w:r>
+      <w:r>
+        <w:rPr>
+          <w:lang w:val="pl-PL"/>
+        </w:rPr>
+        <w:t xml:space="preserve"> w języku angielskim</w:t>
+      </w:r>
+      <w:r>
+        <w:rPr>
+          <w:lang w:val="pl-PL"/>
+        </w:rPr>
+        <w:t>.</w:t>
+      </w:r>
+    </w:p>
+    <w:p>
+      <w:pPr>
+        <w:pStyle w:val="Heading2"/>
+        <w:rPr>
+          <w:lang w:val="pl-PL"/>
+        </w:rPr>
+      </w:pPr>
+      <w:r>
+        <w:rPr>
+          <w:lang w:val="pl-PL"/>
+        </w:rPr>
+        <w:t>Opracowania algorytmów</w:t>
+      </w:r>
+    </w:p>
+    <w:p>
+      <w:pPr>
+        <w:rPr>
+          <w:lang w:val="pl-PL"/>
+        </w:rPr>
+      </w:pPr>
+      <w:r>
+        <w:rPr>
+          <w:lang w:val="pl-PL"/>
+        </w:rPr>
+        <w:t>Root folder nazywa się "</w:t>
+      </w:r>
+      <w:r>
+        <w:rPr>
+          <w:lang w:val="pl-PL"/>
+        </w:rPr>
+        <w:t>o</w:t>
+      </w:r>
+      <w:r>
+        <w:rPr>
+          <w:lang w:val="pl-PL"/>
+        </w:rPr>
+        <w:t>pracowaniaAlgo".</w:t>
+      </w:r>
+    </w:p>
+    <w:p>
+      <w:pPr>
+        <w:rPr>
+          <w:lang w:val="pl-PL"/>
+        </w:rPr>
+      </w:pPr>
+      <w:r>
+        <w:rPr>
+          <w:lang w:val="pl-PL"/>
+        </w:rPr>
+        <w:t>Wewnątrz dajemy folder z nazwą algorytmu, nad jakim pracujemy (może być skrót, np. "BST" - przede wszystkim ma być wiadomo na 1. rzut oka, o jaki algo</w:t>
+      </w:r>
+      <w:r>
+        <w:rPr>
+          <w:lang w:val="pl-PL"/>
+        </w:rPr>
+        <w:t>rytm</w:t>
+      </w:r>
+      <w:r>
+        <w:rPr>
+          <w:lang w:val="pl-PL"/>
+        </w:rPr>
+        <w:t xml:space="preserve"> chodzi</w:t>
+      </w:r>
+      <w:r>
+        <w:rPr>
+          <w:lang w:val="pl-PL"/>
+        </w:rPr>
+        <w:t>)</w:t>
+      </w:r>
+      <w:r>
+        <w:rPr>
+          <w:lang w:val="pl-PL"/>
+        </w:rPr>
+        <w:t>.</w:t>
+      </w:r>
+    </w:p>
+    <w:p>
+      <w:pPr>
+        <w:rPr>
+          <w:lang w:val="pl-PL"/>
+        </w:rPr>
+      </w:pPr>
+      <w:r>
+        <w:rPr>
+          <w:lang w:val="pl-PL"/>
+        </w:rPr>
+        <w:t>Dopiero w tym folderze wrzucamy pliki będące opracowaniem algo - obrazki, notatki, pliki Worda .docx.</w:t>
+      </w:r>
+    </w:p>
+    <w:p>
+      <w:pPr>
+        <w:pStyle w:val="Heading2"/>
+        <w:rPr>
+          <w:lang w:val="pl-PL"/>
+        </w:rPr>
+      </w:pPr>
+      <w:r>
+        <w:rPr>
+          <w:lang w:val="pl-PL"/>
+        </w:rPr>
+        <w:t>Używane notacje</w:t>
+      </w:r>
+    </w:p>
+    <w:p>
+      <w:pPr>
+        <w:rPr>
+          <w:lang w:val="pl-PL"/>
+        </w:rPr>
+      </w:pPr>
+      <w:r>
+        <w:rPr>
+          <w:lang w:val="pl-PL"/>
+        </w:rPr>
+        <w:t>Nazwy klas, plików .fxml – PascalCase</w:t>
+      </w:r>
+      <w:r>
+        <w:rPr>
+          <w:lang w:val="pl-PL"/>
+        </w:rPr>
+        <w:t>, np. MainWindow.java</w:t>
+      </w:r>
+      <w:r>
+        <w:rPr>
+          <w:lang w:val="pl-PL"/>
+        </w:rPr>
+        <w:t>.</w:t>
+      </w:r>
+    </w:p>
+    <w:p>
+      <w:pPr>
+        <w:rPr>
+          <w:lang w:val="pl-PL"/>
+        </w:rPr>
+      </w:pPr>
+      <w:r>
+        <w:rPr>
+          <w:lang w:val="pl-PL"/>
+        </w:rPr>
+        <w:t>Nazwy zmiennych i metod w klasie – cammelCase</w:t>
+      </w:r>
+      <w:r>
+        <w:rPr>
+          <w:lang w:val="pl-PL"/>
+        </w:rPr>
+        <w:t>, np. anchorPaneRoot</w:t>
+      </w:r>
+      <w:r>
+        <w:rPr>
+          <w:lang w:val="pl-PL"/>
+        </w:rPr>
+        <w:t>.</w:t>
+      </w:r>
+    </w:p>
+    <w:p>
+      <w:pPr>
+        <w:pStyle w:val="Heading2"/>
+        <w:rPr>
+          <w:lang w:val="pl-PL"/>
+        </w:rPr>
+      </w:pPr>
+      <w:r>
+        <w:rPr>
+          <w:lang w:val="pl-PL"/>
+        </w:rPr>
+        <w:t>Tworzenie nazw</w:t>
+      </w:r>
+    </w:p>
+    <w:p>
+      <w:pPr>
+        <w:rPr>
+          <w:lang w:val="pl-PL"/>
+        </w:rPr>
+      </w:pPr>
+      <w:r>
+        <w:rPr>
+          <w:lang w:val="pl-PL"/>
+        </w:rPr>
+        <w:t>Klasy będące kontrolerami koniecznie muszą mieć końcówkę „Controller”</w:t>
+      </w:r>
+      <w:r>
+        <w:rPr>
+          <w:lang w:val="pl-PL"/>
+        </w:rPr>
+        <w:t>, np. MainController.java</w:t>
+      </w:r>
+      <w:r>
+        <w:rPr>
+          <w:lang w:val="pl-PL"/>
+        </w:rPr>
+        <w:t>.</w:t>
+      </w:r>
+    </w:p>
+    <w:p>
+      <w:pPr>
+        <w:rPr>
+          <w:lang w:val="pl-PL"/>
+        </w:rPr>
+      </w:pPr>
+      <w:r>
+        <w:rPr>
+          <w:lang w:val="pl-PL"/>
+        </w:rPr>
+        <w:t>Pliki .fxml będące projektem okna muszą mieć końcówkę „Window”</w:t>
+      </w:r>
+      <w:r>
+        <w:rPr>
+          <w:lang w:val="pl-PL"/>
+        </w:rPr>
+        <w:t>, np. MenuWindow.fxml</w:t>
+      </w:r>
+      <w:r>
+        <w:rPr>
+          <w:lang w:val="pl-PL"/>
+        </w:rPr>
+        <w:t>.</w:t>
+      </w:r>
+    </w:p>
+    <w:p>
+      <w:pPr>
+        <w:rPr>
+          <w:color w:val="FF0000"/>
+          <w:lang w:val="pl-PL"/>
+        </w:rPr>
+      </w:pPr>
+      <w:r>
+        <w:rPr>
+          <w:color w:val="FF0000"/>
+          <w:lang w:val="pl-PL"/>
+        </w:rPr>
+        <w:t>Nazwy mają być samoopisujące się!</w:t>
+      </w:r>
+      <w:r>
+        <w:rPr>
+          <w:color w:val="FF0000"/>
+          <w:lang w:val="pl-PL"/>
+        </w:rPr>
+        <w:t xml:space="preserve"> Jeśli na 1. Rzut oka nie wiadomo, co dana metoda robi/do czego służy zmienna – koniecznie dodajcie komentarz nad deklaracją/definicją!</w:t>
+      </w:r>
+    </w:p>
+    <w:p>
+      <w:pPr>
+        <w:pStyle w:val="Heading2"/>
+        <w:rPr>
+          <w:lang w:val="pl-PL"/>
+        </w:rPr>
+      </w:pPr>
+      <w:r>
+        <w:rPr>
+          <w:lang w:val="pl-PL"/>
+        </w:rPr>
+        <w:t>Repozytorium</w:t>
+      </w:r>
+    </w:p>
+    <w:p>
+      <w:pPr>
+        <w:rPr>
+          <w:lang w:val="pl-PL"/>
+        </w:rPr>
+      </w:pPr>
+      <w:r>
+        <w:rPr>
+          <w:lang w:val="pl-PL"/>
+        </w:rPr>
+        <w:t>Na</w:t>
+      </w:r>
+      <w:r>
+        <w:rPr>
+          <w:lang w:val="pl-PL"/>
+        </w:rPr>
+        <w:t xml:space="preserve"> czas pracy nad jakimś elementem projektu, tworzy</w:t>
+      </w:r>
+      <w:r>
+        <w:rPr>
+          <w:lang w:val="pl-PL"/>
+        </w:rPr>
+        <w:t>my</w:t>
+      </w:r>
+      <w:r>
+        <w:rPr>
+          <w:lang w:val="pl-PL"/>
+        </w:rPr>
+        <w:t xml:space="preserve"> brancha i na nim pracuje</w:t>
+      </w:r>
+      <w:r>
+        <w:rPr>
+          <w:lang w:val="pl-PL"/>
+        </w:rPr>
+        <w:t>my</w:t>
+      </w:r>
+      <w:r>
+        <w:rPr>
+          <w:lang w:val="pl-PL"/>
+        </w:rPr>
+        <w:t>.</w:t>
+      </w:r>
+    </w:p>
+    <w:p>
+      <w:pPr>
+        <w:rPr>
+          <w:lang w:val="pl-PL"/>
+        </w:rPr>
+      </w:pPr>
+      <w:r>
+        <w:rPr>
+          <w:color w:val="FF0000"/>
+          <w:lang w:val="pl-PL"/>
+        </w:rPr>
+        <w:t xml:space="preserve">Nie commitujemy bezpośrednio na mastera! </w:t>
+      </w:r>
+      <w:r>
+        <w:rPr>
+          <w:lang w:val="pl-PL"/>
+        </w:rPr>
+        <w:t>Dopuszczamy tylko merge.</w:t>
+      </w:r>
+      <w:r>
+        <w:rPr>
+          <w:lang w:val="pl-PL"/>
+        </w:rPr>
+        <w:t xml:space="preserve"> </w:t>
+      </w:r>
+      <w:r>
+        <w:rPr>
+          <w:lang w:val="pl-PL"/>
+        </w:rPr>
+        <w:t>Ma to zabezpieczyć przed dziwnymi sytuacjami na repozytorium.</w:t>
+      </w:r>
+    </w:p>
+    <w:p>
+      <w:pPr>
+        <w:rPr>
+          <w:lang w:val="pl-PL"/>
+        </w:rPr>
+      </w:pPr>
+    </w:p>
+    <w:p>
+      <w:pPr>
+        <w:rPr>
+          <w:lang w:val="pl-PL"/>
+        </w:rPr>
+      </w:pPr>
+      <w:r>
+        <w:rPr>
+          <w:lang w:val="pl-PL"/>
+        </w:rPr>
+        <w:t xml:space="preserve">Dbamy o to, aby każdy commit zawierał działającą aplikację – czyli nie comitujemy rozgrzebanych aplikacji. Jeśli musimy przełączyć brancha, to </w:t>
+      </w:r>
+      <w:r>
+        <w:rPr>
+          <w:lang w:val="pl-PL"/>
+        </w:rPr>
+        <w:t>odkładamy na stos aktualne zmiany (git stash), przełączamy się, sprawdzamy coś, wracamy na naszego brancha i przywracamy naszą prace (git stash pop).</w:t>
+      </w:r>
+    </w:p>
+    <w:p>
+      <w:pPr>
+        <w:rPr>
+          <w:lang w:val="pl-PL"/>
+        </w:rPr>
+      </w:pPr>
+    </w:p>
+    <w:p>
+      <w:pPr>
+        <w:rPr>
+          <w:lang w:val="pl-PL"/>
+        </w:rPr>
+      </w:pPr>
+      <w:r>
+        <w:rPr>
+          <w:lang w:val="pl-PL"/>
+        </w:rPr>
+        <w:t>Po zrealizowaniu większej części projektu, tagujemy commita-merga</w:t>
+      </w:r>
+      <w:r>
+        <w:rPr>
+          <w:lang w:val="pl-PL"/>
+        </w:rPr>
+        <w:t xml:space="preserve"> na masterze</w:t>
+      </w:r>
+      <w:r>
+        <w:rPr>
+          <w:lang w:val="pl-PL"/>
+        </w:rPr>
+        <w:t xml:space="preserve"> nadając odpowiedni numer wersji</w:t>
+      </w:r>
+      <w:r>
+        <w:rPr>
+          <w:lang w:val="pl-PL"/>
+        </w:rPr>
+        <w:t xml:space="preserve"> – decyzję o tagowaniu danego etapu projektu podejmujemy  na spotkaniu.</w:t>
+      </w:r>
+    </w:p>
+    <w:p>
+      <w:pPr>
+        <w:rPr>
+          <w:lang w:val="pl-PL"/>
+        </w:rPr>
+      </w:pPr>
+      <w:r>
+        <w:rPr>
+          <w:lang w:val="pl-PL"/>
+        </w:rPr>
+        <w:br w:type="page"/>
+      </w:r>
+    </w:p>
+    <w:p>
+      <w:pPr>
+        <w:pStyle w:val="Heading2"/>
+        <w:rPr>
+          <w:lang w:val="pl-PL"/>
+        </w:rPr>
+      </w:pPr>
+      <w:r>
+        <w:rPr>
+          <w:lang w:val="pl-PL"/>
+        </w:rPr>
+        <w:lastRenderedPageBreak/>
+        <w:t>Trello</w:t>
+      </w:r>
+    </w:p>
+    <w:p>
+      <w:pPr>
+        <w:rPr>
+          <w:lang w:val="pl-PL"/>
+        </w:rPr>
+      </w:pPr>
+      <w:r>
+        <w:rPr>
+          <w:lang w:val="pl-PL"/>
+        </w:rPr>
+        <w:t>Jeśli zauważy</w:t>
+      </w:r>
+      <w:r>
+        <w:rPr>
+          <w:lang w:val="pl-PL"/>
+        </w:rPr>
+        <w:t>my</w:t>
+      </w:r>
+      <w:r>
+        <w:rPr>
+          <w:lang w:val="pl-PL"/>
+        </w:rPr>
+        <w:t xml:space="preserve"> problem do rozwiązania, dodaje</w:t>
+      </w:r>
+      <w:r>
+        <w:rPr>
+          <w:lang w:val="pl-PL"/>
+        </w:rPr>
+        <w:t>my</w:t>
+      </w:r>
+      <w:r>
+        <w:rPr>
+          <w:lang w:val="pl-PL"/>
+        </w:rPr>
+        <w:t xml:space="preserve"> go do listy „do zrobienia”</w:t>
+      </w:r>
+      <w:r>
+        <w:rPr>
+          <w:lang w:val="pl-PL"/>
+        </w:rPr>
+        <w:t xml:space="preserve"> i oznaczamy </w:t>
+      </w:r>
+      <w:r>
+        <w:rPr>
+          <w:lang w:val="pl-PL"/>
+        </w:rPr>
+        <w:t>odpowiednią etykietę:</w:t>
+      </w:r>
+    </w:p>
+    <w:p>
+      <w:pPr>
+        <w:pStyle w:val="ListParagraph"/>
+        <w:numPr>
+          <w:ilvl w:val="0"/>
+          <w:numId w:val="38"/>
+        </w:numPr>
+        <w:rPr>
+          <w:lang w:val="pl-PL"/>
+        </w:rPr>
+      </w:pPr>
+      <w:r>
+        <w:rPr>
+          <w:color w:val="FFC000"/>
+          <w:lang w:val="pl-PL"/>
+        </w:rPr>
+        <w:t>Pomarańczowy</w:t>
+      </w:r>
+      <w:r>
+        <w:rPr>
+          <w:lang w:val="pl-PL"/>
+        </w:rPr>
+        <w:t xml:space="preserve"> – zadanie związane z kodem</w:t>
+      </w:r>
+      <w:r>
+        <w:rPr>
+          <w:lang w:val="pl-PL"/>
+        </w:rPr>
+        <w:t>,</w:t>
+      </w:r>
+    </w:p>
+    <w:p>
+      <w:pPr>
+        <w:pStyle w:val="ListParagraph"/>
+        <w:numPr>
+          <w:ilvl w:val="0"/>
+          <w:numId w:val="38"/>
+        </w:numPr>
+        <w:rPr>
+          <w:lang w:val="pl-PL"/>
+        </w:rPr>
+      </w:pPr>
+      <w:r>
+        <w:rPr>
+          <w:color w:val="00B0F0"/>
+          <w:lang w:val="pl-PL"/>
+        </w:rPr>
+        <w:t xml:space="preserve">Niebieski </w:t>
+      </w:r>
+      <w:r>
+        <w:rPr>
+          <w:lang w:val="pl-PL"/>
+        </w:rPr>
+        <w:t>– zadanie związane z dokumentacją</w:t>
+      </w:r>
+      <w:r>
+        <w:rPr>
+          <w:lang w:val="pl-PL"/>
+        </w:rPr>
+        <w:t>,</w:t>
+      </w:r>
+    </w:p>
+    <w:p>
+      <w:pPr>
+        <w:pStyle w:val="ListParagraph"/>
+        <w:numPr>
+          <w:ilvl w:val="0"/>
+          <w:numId w:val="38"/>
+        </w:numPr>
+        <w:rPr>
+          <w:lang w:val="pl-PL"/>
+        </w:rPr>
+      </w:pPr>
+      <w:r>
+        <w:rPr>
+          <w:color w:val="FFFF00"/>
+          <w:lang w:val="pl-PL"/>
+        </w:rPr>
+        <w:t xml:space="preserve">Żółty </w:t>
+      </w:r>
+      <w:r>
+        <w:rPr>
+          <w:lang w:val="pl-PL"/>
+        </w:rPr>
+        <w:t>– zadanie związane z opracowaniem algorytmów</w:t>
+      </w:r>
+      <w:r>
+        <w:rPr>
+          <w:lang w:val="pl-PL"/>
+        </w:rPr>
+        <w:t>.</w:t>
+      </w:r>
+    </w:p>
+    <w:p>
+      <w:pPr>
+        <w:rPr>
+          <w:lang w:val="pl-PL"/>
+        </w:rPr>
+      </w:pPr>
+      <w:r>
+        <w:rPr>
+          <w:lang w:val="pl-PL"/>
+        </w:rPr>
+        <w:t xml:space="preserve">Po samodzielnym wybraniu zadania do wykonania, </w:t>
+      </w:r>
+      <w:r>
+        <w:rPr>
+          <w:lang w:val="pl-PL"/>
+        </w:rPr>
+        <w:t>oznaczamy</w:t>
+      </w:r>
+      <w:r>
+        <w:rPr>
+          <w:lang w:val="pl-PL"/>
+        </w:rPr>
+        <w:t xml:space="preserve"> siebie na tym zadaniu i przenosi</w:t>
+      </w:r>
+      <w:r>
+        <w:rPr>
+          <w:lang w:val="pl-PL"/>
+        </w:rPr>
+        <w:t>my</w:t>
+      </w:r>
+      <w:r>
+        <w:rPr>
+          <w:lang w:val="pl-PL"/>
+        </w:rPr>
+        <w:t xml:space="preserve"> go do listy „w trakcie”</w:t>
+      </w:r>
+      <w:r>
+        <w:rPr>
+          <w:lang w:val="pl-PL"/>
+        </w:rPr>
+        <w:t>.</w:t>
+      </w:r>
+      <w:r>
+        <w:rPr>
+          <w:lang w:val="pl-PL"/>
+        </w:rPr>
+        <w:t xml:space="preserve"> Zadania możemy wybierać w dowolnym czasie.</w:t>
+      </w:r>
+    </w:p>
+    <w:p>
+      <w:pPr>
+        <w:rPr>
+          <w:lang w:val="pl-PL"/>
+        </w:rPr>
+      </w:pPr>
+      <w:r>
+        <w:rPr>
+          <w:lang w:val="pl-PL"/>
+        </w:rPr>
+        <w:t xml:space="preserve">Po ukończonym zadaniu, </w:t>
+      </w:r>
+      <w:r>
+        <w:rPr>
+          <w:lang w:val="pl-PL"/>
+        </w:rPr>
+        <w:t>przenosimy zadanie do „zrobione”.</w:t>
+      </w:r>
+    </w:p>
+    <w:p>
+      <w:pPr>
+        <w:rPr>
+          <w:lang w:val="pl-PL"/>
+        </w:rPr>
+      </w:pPr>
+    </w:p>
+    <w:p>
+      <w:pPr>
+        <w:pStyle w:val="Heading2"/>
+        <w:rPr>
+          <w:lang w:val="pl-PL"/>
+        </w:rPr>
+      </w:pPr>
+      <w:r>
+        <w:rPr>
+          <w:lang w:val="pl-PL"/>
+        </w:rPr>
+        <w:t>Spotkania</w:t>
+      </w:r>
+    </w:p>
+    <w:p>
+      <w:pPr>
+        <w:rPr>
+          <w:lang w:val="pl-PL"/>
+        </w:rPr>
+      </w:pPr>
+      <w:r>
+        <w:rPr>
+          <w:lang w:val="pl-PL"/>
+        </w:rPr>
+        <w:t>Podczas cotygodniowych spotkań, omawiamy:</w:t>
+      </w:r>
+    </w:p>
+    <w:p>
+      <w:pPr>
+        <w:pStyle w:val="ListParagraph"/>
+        <w:numPr>
+          <w:ilvl w:val="0"/>
+          <w:numId w:val="39"/>
+        </w:numPr>
+        <w:rPr>
+          <w:lang w:val="pl-PL"/>
+        </w:rPr>
+      </w:pPr>
+      <w:r>
+        <w:rPr>
+          <w:lang w:val="pl-PL"/>
+        </w:rPr>
+        <w:t>Co zrobiliśmy</w:t>
+      </w:r>
+    </w:p>
+    <w:p>
+      <w:pPr>
+        <w:pStyle w:val="ListParagraph"/>
+        <w:numPr>
+          <w:ilvl w:val="0"/>
+          <w:numId w:val="39"/>
+        </w:numPr>
+        <w:rPr>
+          <w:lang w:val="pl-PL"/>
+        </w:rPr>
+      </w:pPr>
+      <w:r>
+        <w:rPr>
+          <w:lang w:val="pl-PL"/>
+        </w:rPr>
+        <w:t>Nad czym pracujemy</w:t>
+      </w:r>
+    </w:p>
+    <w:p>
+      <w:pPr>
+        <w:pStyle w:val="ListParagraph"/>
+        <w:numPr>
+          <w:ilvl w:val="0"/>
+          <w:numId w:val="39"/>
+        </w:numPr>
+        <w:rPr>
+          <w:lang w:val="pl-PL"/>
+        </w:rPr>
+      </w:pPr>
+      <w:r>
+        <w:rPr>
+          <w:lang w:val="pl-PL"/>
+        </w:rPr>
+        <w:t>Co jest jeszcze do zrobienia</w:t>
+      </w:r>
+    </w:p>
+    <w:p>
+      <w:pPr>
+        <w:rPr>
+          <w:lang w:val="pl-PL"/>
+        </w:rPr>
+      </w:pPr>
+      <w:r>
+        <w:rPr>
+          <w:lang w:val="pl-PL"/>
+        </w:rPr>
+        <w:t>Lider zespołu ma obowiązek przygotować się do spotkania:</w:t>
+      </w:r>
+    </w:p>
+    <w:p>
+      <w:pPr>
+        <w:pStyle w:val="ListParagraph"/>
+        <w:numPr>
+          <w:ilvl w:val="0"/>
+          <w:numId w:val="40"/>
+        </w:numPr>
+        <w:rPr>
+          <w:lang w:val="pl-PL"/>
+        </w:rPr>
+      </w:pPr>
+      <w:r>
+        <w:rPr>
+          <w:lang w:val="pl-PL"/>
+        </w:rPr>
+        <w:t>zbierając informację o stanie projektu min. 1 dzień wcześniej</w:t>
+      </w:r>
+      <w:r>
+        <w:rPr>
+          <w:lang w:val="pl-PL"/>
+        </w:rPr>
+        <w:t>,</w:t>
+      </w:r>
+    </w:p>
+    <w:p>
+      <w:pPr>
+        <w:pStyle w:val="ListParagraph"/>
+        <w:numPr>
+          <w:ilvl w:val="0"/>
+          <w:numId w:val="40"/>
+        </w:numPr>
+        <w:rPr>
+          <w:lang w:val="pl-PL"/>
+        </w:rPr>
+      </w:pPr>
+      <w:r>
+        <w:rPr>
+          <w:lang w:val="pl-PL"/>
+        </w:rPr>
+        <w:t>analizując stan kanbana („do zrobienia”, „w trakcie”),</w:t>
+      </w:r>
+    </w:p>
+    <w:p>
+      <w:pPr>
+        <w:pStyle w:val="ListParagraph"/>
+        <w:numPr>
+          <w:ilvl w:val="0"/>
+          <w:numId w:val="40"/>
+        </w:numPr>
+        <w:rPr>
+          <w:lang w:val="pl-PL"/>
+        </w:rPr>
+      </w:pPr>
+      <w:r>
+        <w:rPr>
+          <w:lang w:val="pl-PL"/>
+        </w:rPr>
+        <w:t>przygotowując informację zwrotną dla zespołu</w:t>
+      </w:r>
+      <w:r>
+        <w:rPr>
+          <w:lang w:val="pl-PL"/>
+        </w:rPr>
+        <w:t>.</w:t>
+      </w:r>
+    </w:p>
+    <w:p>
+      <w:pPr>
+        <w:rPr>
+          <w:lang w:val="pl-PL"/>
+        </w:rPr>
+      </w:pPr>
+      <w:r>
+        <w:rPr>
+          <w:lang w:val="pl-PL"/>
+        </w:rPr>
+        <w:t>Podczas spotkań</w:t>
+      </w:r>
+      <w:r>
+        <w:rPr>
+          <w:lang w:val="pl-PL"/>
+        </w:rPr>
+        <w:t xml:space="preserve"> zastanawiamy się nad rozwiązywaniem aktualnych problemów oraz</w:t>
+      </w:r>
+      <w:r>
+        <w:rPr>
+          <w:lang w:val="pl-PL"/>
+        </w:rPr>
+        <w:t xml:space="preserve"> wybieramy dla siebie zadania do wykonania.</w:t>
+      </w:r>
+    </w:p>
+    <w:p>
+      <w:pPr>
+        <w:rPr>
+          <w:lang w:val="pl-PL"/>
+        </w:rPr>
+      </w:pPr>
+    </w:p>
+    <w:p>
+      <w:pPr>
         <w:pStyle w:val="Heading1"/>
         <w:rPr>
           <w:lang w:val="pl-PL"/>
@@ -19034,6 +19947,119 @@
     </w:lvl>
   </w:abstractNum>
   <w:abstractNum w:abstractNumId="11" w15:restartNumberingAfterBreak="0">
+    <w:nsid w:val="1E793B2D"/>
+    <w:multiLevelType w:val="hybridMultilevel"/>
+    <w:tmpl w:val="EDFEAEA4"/>
+    <w:lvl w:ilvl="0" w:tplc="08090001">
+      <w:start w:val="1"/>
+      <w:numFmt w:val="bullet"/>
+      <w:lvlText w:val=""/>
+      <w:lvlJc w:val="left"/>
+      <w:pPr>
+        <w:ind w:left="720" w:hanging="360"/>
+      </w:pPr>
+      <w:rPr>
+        <w:rFonts w:ascii="Symbol" w:hAnsi="Symbol" w:hint="default"/>
+      </w:rPr>
+    </w:lvl>
+    <w:lvl w:ilvl="1" w:tplc="08090003" w:tentative="1">
+      <w:start w:val="1"/>
+      <w:numFmt w:val="bullet"/>
+      <w:lvlText w:val="o"/>
+      <w:lvlJc w:val="left"/>
+      <w:pPr>
+        <w:ind w:left="1440" w:hanging="360"/>
+      </w:pPr>
+      <w:rPr>
+        <w:rFonts w:ascii="Courier New" w:hAnsi="Courier New" w:cs="Courier New" w:hint="default"/>
+      </w:rPr>
+    </w:lvl>
+    <w:lvl w:ilvl="2" w:tplc="08090005" w:tentative="1">
+      <w:start w:val="1"/>
+      <w:numFmt w:val="bullet"/>
+      <w:lvlText w:val=""/>
+      <w:lvlJc w:val="left"/>
+      <w:pPr>
+        <w:ind w:left="2160" w:hanging="360"/>
+      </w:pPr>
+      <w:rPr>
+        <w:rFonts w:ascii="Wingdings" w:hAnsi="Wingdings" w:hint="default"/>
+      </w:rPr>
+    </w:lvl>
+    <w:lvl w:ilvl="3" w:tplc="08090001" w:tentative="1">
+      <w:start w:val="1"/>
+      <w:numFmt w:val="bullet"/>
+      <w:lvlText w:val=""/>
+      <w:lvlJc w:val="left"/>
+      <w:pPr>
+        <w:ind w:left="2880" w:hanging="360"/>
+      </w:pPr>
+      <w:rPr>
+        <w:rFonts w:ascii="Symbol" w:hAnsi="Symbol" w:hint="default"/>
+      </w:rPr>
+    </w:lvl>
+    <w:lvl w:ilvl="4" w:tplc="08090003" w:tentative="1">
+      <w:start w:val="1"/>
+      <w:numFmt w:val="bullet"/>
+      <w:lvlText w:val="o"/>
+      <w:lvlJc w:val="left"/>
+      <w:pPr>
+        <w:ind w:left="3600" w:hanging="360"/>
+      </w:pPr>
+      <w:rPr>
+        <w:rFonts w:ascii="Courier New" w:hAnsi="Courier New" w:cs="Courier New" w:hint="default"/>
+      </w:rPr>
+    </w:lvl>
+    <w:lvl w:ilvl="5" w:tplc="08090005" w:tentative="1">
+      <w:start w:val="1"/>
+      <w:numFmt w:val="bullet"/>
+      <w:lvlText w:val=""/>
+      <w:lvlJc w:val="left"/>
+      <w:pPr>
+        <w:ind w:left="4320" w:hanging="360"/>
+      </w:pPr>
+      <w:rPr>
+        <w:rFonts w:ascii="Wingdings" w:hAnsi="Wingdings" w:hint="default"/>
+      </w:rPr>
+    </w:lvl>
+    <w:lvl w:ilvl="6" w:tplc="08090001" w:tentative="1">
+      <w:start w:val="1"/>
+      <w:numFmt w:val="bullet"/>
+      <w:lvlText w:val=""/>
+      <w:lvlJc w:val="left"/>
+      <w:pPr>
+        <w:ind w:left="5040" w:hanging="360"/>
+      </w:pPr>
+      <w:rPr>
+        <w:rFonts w:ascii="Symbol" w:hAnsi="Symbol" w:hint="default"/>
+      </w:rPr>
+    </w:lvl>
+    <w:lvl w:ilvl="7" w:tplc="08090003" w:tentative="1">
+      <w:start w:val="1"/>
+      <w:numFmt w:val="bullet"/>
+      <w:lvlText w:val="o"/>
+      <w:lvlJc w:val="left"/>
+      <w:pPr>
+        <w:ind w:left="5760" w:hanging="360"/>
+      </w:pPr>
+      <w:rPr>
+        <w:rFonts w:ascii="Courier New" w:hAnsi="Courier New" w:cs="Courier New" w:hint="default"/>
+      </w:rPr>
+    </w:lvl>
+    <w:lvl w:ilvl="8" w:tplc="08090005" w:tentative="1">
+      <w:start w:val="1"/>
+      <w:numFmt w:val="bullet"/>
+      <w:lvlText w:val=""/>
+      <w:lvlJc w:val="left"/>
+      <w:pPr>
+        <w:ind w:left="6480" w:hanging="360"/>
+      </w:pPr>
+      <w:rPr>
+        <w:rFonts w:ascii="Wingdings" w:hAnsi="Wingdings" w:hint="default"/>
+      </w:rPr>
+    </w:lvl>
+  </w:abstractNum>
+  <w:abstractNum w:abstractNumId="12" w15:restartNumberingAfterBreak="0">
     <w:nsid w:val="2298513D"/>
     <w:multiLevelType w:val="multilevel"/>
     <w:tmpl w:val="CB645F06"/>
@@ -19145,7 +20171,7 @@
       </w:rPr>
     </w:lvl>
   </w:abstractNum>
-  <w:abstractNum w:abstractNumId="12" w15:restartNumberingAfterBreak="0">
+  <w:abstractNum w:abstractNumId="13" w15:restartNumberingAfterBreak="0">
     <w:nsid w:val="2A1071C1"/>
     <w:multiLevelType w:val="multilevel"/>
     <w:tmpl w:val="3AD4213A"/>
@@ -19258,7 +20284,7 @@
       </w:rPr>
     </w:lvl>
   </w:abstractNum>
-  <w:abstractNum w:abstractNumId="13" w15:restartNumberingAfterBreak="0">
+  <w:abstractNum w:abstractNumId="14" w15:restartNumberingAfterBreak="0">
     <w:nsid w:val="2A5E0A20"/>
     <w:multiLevelType w:val="multilevel"/>
     <w:tmpl w:val="219EFD44"/>
@@ -19371,7 +20397,7 @@
       </w:rPr>
     </w:lvl>
   </w:abstractNum>
-  <w:abstractNum w:abstractNumId="14" w15:restartNumberingAfterBreak="0">
+  <w:abstractNum w:abstractNumId="15" w15:restartNumberingAfterBreak="0">
     <w:nsid w:val="2D1B29E3"/>
     <w:multiLevelType w:val="multilevel"/>
     <w:tmpl w:val="5B80A564"/>
@@ -19484,7 +20510,7 @@
       </w:pPr>
     </w:lvl>
   </w:abstractNum>
-  <w:abstractNum w:abstractNumId="15" w15:restartNumberingAfterBreak="0">
+  <w:abstractNum w:abstractNumId="16" w15:restartNumberingAfterBreak="0">
     <w:nsid w:val="2E04029F"/>
     <w:multiLevelType w:val="multilevel"/>
     <w:tmpl w:val="694857D2"/>
@@ -19596,7 +20622,7 @@
       </w:rPr>
     </w:lvl>
   </w:abstractNum>
-  <w:abstractNum w:abstractNumId="16" w15:restartNumberingAfterBreak="0">
+  <w:abstractNum w:abstractNumId="17" w15:restartNumberingAfterBreak="0">
     <w:nsid w:val="33B565DF"/>
     <w:multiLevelType w:val="multilevel"/>
     <w:tmpl w:val="C4BA90A0"/>
@@ -19709,7 +20735,7 @@
       </w:pPr>
     </w:lvl>
   </w:abstractNum>
-  <w:abstractNum w:abstractNumId="17" w15:restartNumberingAfterBreak="0">
+  <w:abstractNum w:abstractNumId="18" w15:restartNumberingAfterBreak="0">
     <w:nsid w:val="3588666B"/>
     <w:multiLevelType w:val="multilevel"/>
     <w:tmpl w:val="19C03C30"/>
@@ -19821,7 +20847,120 @@
       </w:rPr>
     </w:lvl>
   </w:abstractNum>
-  <w:abstractNum w:abstractNumId="18" w15:restartNumberingAfterBreak="0">
+  <w:abstractNum w:abstractNumId="19" w15:restartNumberingAfterBreak="0">
+    <w:nsid w:val="37D64FAE"/>
+    <w:multiLevelType w:val="hybridMultilevel"/>
+    <w:tmpl w:val="3510FB72"/>
+    <w:lvl w:ilvl="0" w:tplc="08090001">
+      <w:start w:val="1"/>
+      <w:numFmt w:val="bullet"/>
+      <w:lvlText w:val=""/>
+      <w:lvlJc w:val="left"/>
+      <w:pPr>
+        <w:ind w:left="720" w:hanging="360"/>
+      </w:pPr>
+      <w:rPr>
+        <w:rFonts w:ascii="Symbol" w:hAnsi="Symbol" w:hint="default"/>
+      </w:rPr>
+    </w:lvl>
+    <w:lvl w:ilvl="1" w:tplc="08090003" w:tentative="1">
+      <w:start w:val="1"/>
+      <w:numFmt w:val="bullet"/>
+      <w:lvlText w:val="o"/>
+      <w:lvlJc w:val="left"/>
+      <w:pPr>
+        <w:ind w:left="1440" w:hanging="360"/>
+      </w:pPr>
+      <w:rPr>
+        <w:rFonts w:ascii="Courier New" w:hAnsi="Courier New" w:cs="Courier New" w:hint="default"/>
+      </w:rPr>
+    </w:lvl>
+    <w:lvl w:ilvl="2" w:tplc="08090005" w:tentative="1">
+      <w:start w:val="1"/>
+      <w:numFmt w:val="bullet"/>
+      <w:lvlText w:val=""/>
+      <w:lvlJc w:val="left"/>
+      <w:pPr>
+        <w:ind w:left="2160" w:hanging="360"/>
+      </w:pPr>
+      <w:rPr>
+        <w:rFonts w:ascii="Wingdings" w:hAnsi="Wingdings" w:hint="default"/>
+      </w:rPr>
+    </w:lvl>
+    <w:lvl w:ilvl="3" w:tplc="08090001" w:tentative="1">
+      <w:start w:val="1"/>
+      <w:numFmt w:val="bullet"/>
+      <w:lvlText w:val=""/>
+      <w:lvlJc w:val="left"/>
+      <w:pPr>
+        <w:ind w:left="2880" w:hanging="360"/>
+      </w:pPr>
+      <w:rPr>
+        <w:rFonts w:ascii="Symbol" w:hAnsi="Symbol" w:hint="default"/>
+      </w:rPr>
+    </w:lvl>
+    <w:lvl w:ilvl="4" w:tplc="08090003" w:tentative="1">
+      <w:start w:val="1"/>
+      <w:numFmt w:val="bullet"/>
+      <w:lvlText w:val="o"/>
+      <w:lvlJc w:val="left"/>
+      <w:pPr>
+        <w:ind w:left="3600" w:hanging="360"/>
+      </w:pPr>
+      <w:rPr>
+        <w:rFonts w:ascii="Courier New" w:hAnsi="Courier New" w:cs="Courier New" w:hint="default"/>
+      </w:rPr>
+    </w:lvl>
+    <w:lvl w:ilvl="5" w:tplc="08090005" w:tentative="1">
+      <w:start w:val="1"/>
+      <w:numFmt w:val="bullet"/>
+      <w:lvlText w:val=""/>
+      <w:lvlJc w:val="left"/>
+      <w:pPr>
+        <w:ind w:left="4320" w:hanging="360"/>
+      </w:pPr>
+      <w:rPr>
+        <w:rFonts w:ascii="Wingdings" w:hAnsi="Wingdings" w:hint="default"/>
+      </w:rPr>
+    </w:lvl>
+    <w:lvl w:ilvl="6" w:tplc="08090001" w:tentative="1">
+      <w:start w:val="1"/>
+      <w:numFmt w:val="bullet"/>
+      <w:lvlText w:val=""/>
+      <w:lvlJc w:val="left"/>
+      <w:pPr>
+        <w:ind w:left="5040" w:hanging="360"/>
+      </w:pPr>
+      <w:rPr>
+        <w:rFonts w:ascii="Symbol" w:hAnsi="Symbol" w:hint="default"/>
+      </w:rPr>
+    </w:lvl>
+    <w:lvl w:ilvl="7" w:tplc="08090003" w:tentative="1">
+      <w:start w:val="1"/>
+      <w:numFmt w:val="bullet"/>
+      <w:lvlText w:val="o"/>
+      <w:lvlJc w:val="left"/>
+      <w:pPr>
+        <w:ind w:left="5760" w:hanging="360"/>
+      </w:pPr>
+      <w:rPr>
+        <w:rFonts w:ascii="Courier New" w:hAnsi="Courier New" w:cs="Courier New" w:hint="default"/>
+      </w:rPr>
+    </w:lvl>
+    <w:lvl w:ilvl="8" w:tplc="08090005" w:tentative="1">
+      <w:start w:val="1"/>
+      <w:numFmt w:val="bullet"/>
+      <w:lvlText w:val=""/>
+      <w:lvlJc w:val="left"/>
+      <w:pPr>
+        <w:ind w:left="6480" w:hanging="360"/>
+      </w:pPr>
+      <w:rPr>
+        <w:rFonts w:ascii="Wingdings" w:hAnsi="Wingdings" w:hint="default"/>
+      </w:rPr>
+    </w:lvl>
+  </w:abstractNum>
+  <w:abstractNum w:abstractNumId="20" w15:restartNumberingAfterBreak="0">
     <w:nsid w:val="403C7992"/>
     <w:multiLevelType w:val="hybridMultilevel"/>
     <w:tmpl w:val="441AEC1A"/>
@@ -19934,7 +21073,7 @@
       </w:rPr>
     </w:lvl>
   </w:abstractNum>
-  <w:abstractNum w:abstractNumId="19" w15:restartNumberingAfterBreak="0">
+  <w:abstractNum w:abstractNumId="21" w15:restartNumberingAfterBreak="0">
     <w:nsid w:val="46572BA8"/>
     <w:multiLevelType w:val="multilevel"/>
     <w:tmpl w:val="219EFD44"/>
@@ -20047,7 +21186,7 @@
       </w:rPr>
     </w:lvl>
   </w:abstractNum>
-  <w:abstractNum w:abstractNumId="20" w15:restartNumberingAfterBreak="0">
+  <w:abstractNum w:abstractNumId="22" w15:restartNumberingAfterBreak="0">
     <w:nsid w:val="4CA5170A"/>
     <w:multiLevelType w:val="hybridMultilevel"/>
     <w:tmpl w:val="289C4842"/>
@@ -20160,7 +21299,7 @@
       </w:rPr>
     </w:lvl>
   </w:abstractNum>
-  <w:abstractNum w:abstractNumId="21" w15:restartNumberingAfterBreak="0">
+  <w:abstractNum w:abstractNumId="23" w15:restartNumberingAfterBreak="0">
     <w:nsid w:val="4E2764A7"/>
     <w:multiLevelType w:val="multilevel"/>
     <w:tmpl w:val="0809001F"/>
@@ -20246,7 +21385,7 @@
       </w:pPr>
     </w:lvl>
   </w:abstractNum>
-  <w:abstractNum w:abstractNumId="22" w15:restartNumberingAfterBreak="0">
+  <w:abstractNum w:abstractNumId="24" w15:restartNumberingAfterBreak="0">
     <w:nsid w:val="5044084C"/>
     <w:multiLevelType w:val="hybridMultilevel"/>
     <w:tmpl w:val="93244302"/>
@@ -20358,7 +21497,7 @@
       </w:rPr>
     </w:lvl>
   </w:abstractNum>
-  <w:abstractNum w:abstractNumId="23" w15:restartNumberingAfterBreak="0">
+  <w:abstractNum w:abstractNumId="25" w15:restartNumberingAfterBreak="0">
     <w:nsid w:val="54592D15"/>
     <w:multiLevelType w:val="hybridMultilevel"/>
     <w:tmpl w:val="71CAE426"/>
@@ -20471,7 +21610,7 @@
       </w:rPr>
     </w:lvl>
   </w:abstractNum>
-  <w:abstractNum w:abstractNumId="24" w15:restartNumberingAfterBreak="0">
+  <w:abstractNum w:abstractNumId="26" w15:restartNumberingAfterBreak="0">
     <w:nsid w:val="5611254B"/>
     <w:multiLevelType w:val="hybridMultilevel"/>
     <w:tmpl w:val="E28482BE"/>
@@ -20584,7 +21723,7 @@
       </w:rPr>
     </w:lvl>
   </w:abstractNum>
-  <w:abstractNum w:abstractNumId="25" w15:restartNumberingAfterBreak="0">
+  <w:abstractNum w:abstractNumId="27" w15:restartNumberingAfterBreak="0">
     <w:nsid w:val="5A5F2F4C"/>
     <w:multiLevelType w:val="multilevel"/>
     <w:tmpl w:val="8586EB7A"/>
@@ -20697,7 +21836,7 @@
       </w:rPr>
     </w:lvl>
   </w:abstractNum>
-  <w:abstractNum w:abstractNumId="26" w15:restartNumberingAfterBreak="0">
+  <w:abstractNum w:abstractNumId="28" w15:restartNumberingAfterBreak="0">
     <w:nsid w:val="5A6348D9"/>
     <w:multiLevelType w:val="multilevel"/>
     <w:tmpl w:val="04150025"/>
@@ -20792,7 +21931,7 @@
       </w:pPr>
     </w:lvl>
   </w:abstractNum>
-  <w:abstractNum w:abstractNumId="27" w15:restartNumberingAfterBreak="0">
+  <w:abstractNum w:abstractNumId="29" w15:restartNumberingAfterBreak="0">
     <w:nsid w:val="5EC14FAE"/>
     <w:multiLevelType w:val="multilevel"/>
     <w:tmpl w:val="19C03C30"/>
@@ -20904,7 +22043,7 @@
       </w:rPr>
     </w:lvl>
   </w:abstractNum>
-  <w:abstractNum w:abstractNumId="28" w15:restartNumberingAfterBreak="0">
+  <w:abstractNum w:abstractNumId="30" w15:restartNumberingAfterBreak="0">
     <w:nsid w:val="60AA31EE"/>
     <w:multiLevelType w:val="multilevel"/>
     <w:tmpl w:val="3AD4213A"/>
@@ -21017,7 +22156,7 @@
       </w:rPr>
     </w:lvl>
   </w:abstractNum>
-  <w:abstractNum w:abstractNumId="29" w15:restartNumberingAfterBreak="0">
+  <w:abstractNum w:abstractNumId="31" w15:restartNumberingAfterBreak="0">
     <w:nsid w:val="67683D5F"/>
     <w:multiLevelType w:val="hybridMultilevel"/>
     <w:tmpl w:val="F4F2B170"/>
@@ -21130,7 +22269,7 @@
       </w:rPr>
     </w:lvl>
   </w:abstractNum>
-  <w:abstractNum w:abstractNumId="30" w15:restartNumberingAfterBreak="0">
+  <w:abstractNum w:abstractNumId="32" w15:restartNumberingAfterBreak="0">
     <w:nsid w:val="697153D1"/>
     <w:multiLevelType w:val="hybridMultilevel"/>
     <w:tmpl w:val="7B04B744"/>
@@ -21243,7 +22382,7 @@
       </w:rPr>
     </w:lvl>
   </w:abstractNum>
-  <w:abstractNum w:abstractNumId="31" w15:restartNumberingAfterBreak="0">
+  <w:abstractNum w:abstractNumId="33" w15:restartNumberingAfterBreak="0">
     <w:nsid w:val="71B611A4"/>
     <w:multiLevelType w:val="multilevel"/>
     <w:tmpl w:val="19C03C30"/>
@@ -21355,7 +22494,7 @@
       </w:rPr>
     </w:lvl>
   </w:abstractNum>
-  <w:abstractNum w:abstractNumId="32" w15:restartNumberingAfterBreak="0">
+  <w:abstractNum w:abstractNumId="34" w15:restartNumberingAfterBreak="0">
     <w:nsid w:val="742F0717"/>
     <w:multiLevelType w:val="multilevel"/>
     <w:tmpl w:val="72685E70"/>
@@ -21468,7 +22607,7 @@
       </w:rPr>
     </w:lvl>
   </w:abstractNum>
-  <w:abstractNum w:abstractNumId="33" w15:restartNumberingAfterBreak="0">
+  <w:abstractNum w:abstractNumId="35" w15:restartNumberingAfterBreak="0">
     <w:nsid w:val="75A1771D"/>
     <w:multiLevelType w:val="hybridMultilevel"/>
     <w:tmpl w:val="E5D837CA"/>
@@ -21554,7 +22693,7 @@
       </w:pPr>
     </w:lvl>
   </w:abstractNum>
-  <w:abstractNum w:abstractNumId="34" w15:restartNumberingAfterBreak="0">
+  <w:abstractNum w:abstractNumId="36" w15:restartNumberingAfterBreak="0">
     <w:nsid w:val="77FE2F63"/>
     <w:multiLevelType w:val="multilevel"/>
     <w:tmpl w:val="19C03C30"/>
@@ -21666,7 +22805,7 @@
       </w:rPr>
     </w:lvl>
   </w:abstractNum>
-  <w:abstractNum w:abstractNumId="35" w15:restartNumberingAfterBreak="0">
+  <w:abstractNum w:abstractNumId="37" w15:restartNumberingAfterBreak="0">
     <w:nsid w:val="79F46701"/>
     <w:multiLevelType w:val="multilevel"/>
     <w:tmpl w:val="BAB8B0E8"/>
@@ -21779,7 +22918,7 @@
       </w:pPr>
     </w:lvl>
   </w:abstractNum>
-  <w:abstractNum w:abstractNumId="36" w15:restartNumberingAfterBreak="0">
+  <w:abstractNum w:abstractNumId="38" w15:restartNumberingAfterBreak="0">
     <w:nsid w:val="7AEA33D2"/>
     <w:multiLevelType w:val="hybridMultilevel"/>
     <w:tmpl w:val="5FE2D218"/>
@@ -21891,35 +23030,148 @@
       </w:rPr>
     </w:lvl>
   </w:abstractNum>
+  <w:abstractNum w:abstractNumId="39" w15:restartNumberingAfterBreak="0">
+    <w:nsid w:val="7F37424B"/>
+    <w:multiLevelType w:val="hybridMultilevel"/>
+    <w:tmpl w:val="E3221A16"/>
+    <w:lvl w:ilvl="0" w:tplc="08090001">
+      <w:start w:val="1"/>
+      <w:numFmt w:val="bullet"/>
+      <w:lvlText w:val=""/>
+      <w:lvlJc w:val="left"/>
+      <w:pPr>
+        <w:ind w:left="816" w:hanging="360"/>
+      </w:pPr>
+      <w:rPr>
+        <w:rFonts w:ascii="Symbol" w:hAnsi="Symbol" w:hint="default"/>
+      </w:rPr>
+    </w:lvl>
+    <w:lvl w:ilvl="1" w:tplc="08090003" w:tentative="1">
+      <w:start w:val="1"/>
+      <w:numFmt w:val="bullet"/>
+      <w:lvlText w:val="o"/>
+      <w:lvlJc w:val="left"/>
+      <w:pPr>
+        <w:ind w:left="1536" w:hanging="360"/>
+      </w:pPr>
+      <w:rPr>
+        <w:rFonts w:ascii="Courier New" w:hAnsi="Courier New" w:cs="Courier New" w:hint="default"/>
+      </w:rPr>
+    </w:lvl>
+    <w:lvl w:ilvl="2" w:tplc="08090005" w:tentative="1">
+      <w:start w:val="1"/>
+      <w:numFmt w:val="bullet"/>
+      <w:lvlText w:val=""/>
+      <w:lvlJc w:val="left"/>
+      <w:pPr>
+        <w:ind w:left="2256" w:hanging="360"/>
+      </w:pPr>
+      <w:rPr>
+        <w:rFonts w:ascii="Wingdings" w:hAnsi="Wingdings" w:hint="default"/>
+      </w:rPr>
+    </w:lvl>
+    <w:lvl w:ilvl="3" w:tplc="08090001" w:tentative="1">
+      <w:start w:val="1"/>
+      <w:numFmt w:val="bullet"/>
+      <w:lvlText w:val=""/>
+      <w:lvlJc w:val="left"/>
+      <w:pPr>
+        <w:ind w:left="2976" w:hanging="360"/>
+      </w:pPr>
+      <w:rPr>
+        <w:rFonts w:ascii="Symbol" w:hAnsi="Symbol" w:hint="default"/>
+      </w:rPr>
+    </w:lvl>
+    <w:lvl w:ilvl="4" w:tplc="08090003" w:tentative="1">
+      <w:start w:val="1"/>
+      <w:numFmt w:val="bullet"/>
+      <w:lvlText w:val="o"/>
+      <w:lvlJc w:val="left"/>
+      <w:pPr>
+        <w:ind w:left="3696" w:hanging="360"/>
+      </w:pPr>
+      <w:rPr>
+        <w:rFonts w:ascii="Courier New" w:hAnsi="Courier New" w:cs="Courier New" w:hint="default"/>
+      </w:rPr>
+    </w:lvl>
+    <w:lvl w:ilvl="5" w:tplc="08090005" w:tentative="1">
+      <w:start w:val="1"/>
+      <w:numFmt w:val="bullet"/>
+      <w:lvlText w:val=""/>
+      <w:lvlJc w:val="left"/>
+      <w:pPr>
+        <w:ind w:left="4416" w:hanging="360"/>
+      </w:pPr>
+      <w:rPr>
+        <w:rFonts w:ascii="Wingdings" w:hAnsi="Wingdings" w:hint="default"/>
+      </w:rPr>
+    </w:lvl>
+    <w:lvl w:ilvl="6" w:tplc="08090001" w:tentative="1">
+      <w:start w:val="1"/>
+      <w:numFmt w:val="bullet"/>
+      <w:lvlText w:val=""/>
+      <w:lvlJc w:val="left"/>
+      <w:pPr>
+        <w:ind w:left="5136" w:hanging="360"/>
+      </w:pPr>
+      <w:rPr>
+        <w:rFonts w:ascii="Symbol" w:hAnsi="Symbol" w:hint="default"/>
+      </w:rPr>
+    </w:lvl>
+    <w:lvl w:ilvl="7" w:tplc="08090003" w:tentative="1">
+      <w:start w:val="1"/>
+      <w:numFmt w:val="bullet"/>
+      <w:lvlText w:val="o"/>
+      <w:lvlJc w:val="left"/>
+      <w:pPr>
+        <w:ind w:left="5856" w:hanging="360"/>
+      </w:pPr>
+      <w:rPr>
+        <w:rFonts w:ascii="Courier New" w:hAnsi="Courier New" w:cs="Courier New" w:hint="default"/>
+      </w:rPr>
+    </w:lvl>
+    <w:lvl w:ilvl="8" w:tplc="08090005" w:tentative="1">
+      <w:start w:val="1"/>
+      <w:numFmt w:val="bullet"/>
+      <w:lvlText w:val=""/>
+      <w:lvlJc w:val="left"/>
+      <w:pPr>
+        <w:ind w:left="6576" w:hanging="360"/>
+      </w:pPr>
+      <w:rPr>
+        <w:rFonts w:ascii="Wingdings" w:hAnsi="Wingdings" w:hint="default"/>
+      </w:rPr>
+    </w:lvl>
+  </w:abstractNum>
   <w:num w:numId="1">
     <w:abstractNumId w:val="0"/>
   </w:num>
   <w:num w:numId="2">
-    <w:abstractNumId w:val="12"/>
+    <w:abstractNumId w:val="13"/>
   </w:num>
   <w:num w:numId="3">
-    <w:abstractNumId w:val="18"/>
+    <w:abstractNumId w:val="20"/>
   </w:num>
   <w:num w:numId="4">
+    <w:abstractNumId w:val="26"/>
+  </w:num>
+  <w:num w:numId="5">
     <w:abstractNumId w:val="24"/>
   </w:num>
-  <w:num w:numId="5">
+  <w:num w:numId="6">
+    <w:abstractNumId w:val="38"/>
+  </w:num>
+  <w:num w:numId="7">
     <w:abstractNumId w:val="22"/>
   </w:num>
-  <w:num w:numId="6">
-    <w:abstractNumId w:val="36"/>
-  </w:num>
-  <w:num w:numId="7">
-    <w:abstractNumId w:val="20"/>
-  </w:num>
   <w:num w:numId="8">
-    <w:abstractNumId w:val="30"/>
+    <w:abstractNumId w:val="32"/>
   </w:num>
   <w:num w:numId="9">
     <w:abstractNumId w:val="9"/>
   </w:num>
   <w:num w:numId="10">
-    <w:abstractNumId w:val="29"/>
+    <w:abstractNumId w:val="31"/>
   </w:num>
   <w:num w:numId="11">
     <w:abstractNumId w:val="1"/>
@@ -21931,76 +23183,85 @@
     <w:abstractNumId w:val="10"/>
   </w:num>
   <w:num w:numId="14">
-    <w:abstractNumId w:val="27"/>
+    <w:abstractNumId w:val="29"/>
   </w:num>
   <w:num w:numId="15">
-    <w:abstractNumId w:val="34"/>
+    <w:abstractNumId w:val="36"/>
   </w:num>
   <w:num w:numId="16">
-    <w:abstractNumId w:val="31"/>
+    <w:abstractNumId w:val="33"/>
   </w:num>
   <w:num w:numId="17">
-    <w:abstractNumId w:val="17"/>
+    <w:abstractNumId w:val="18"/>
   </w:num>
   <w:num w:numId="18">
     <w:abstractNumId w:val="2"/>
   </w:num>
   <w:num w:numId="19">
-    <w:abstractNumId w:val="19"/>
+    <w:abstractNumId w:val="21"/>
   </w:num>
   <w:num w:numId="20">
-    <w:abstractNumId w:val="13"/>
+    <w:abstractNumId w:val="14"/>
   </w:num>
   <w:num w:numId="21">
-    <w:abstractNumId w:val="15"/>
+    <w:abstractNumId w:val="16"/>
   </w:num>
   <w:num w:numId="22">
-    <w:abstractNumId w:val="11"/>
+    <w:abstractNumId w:val="12"/>
   </w:num>
   <w:num w:numId="23">
-    <w:abstractNumId w:val="26"/>
+    <w:abstractNumId w:val="28"/>
   </w:num>
   <w:num w:numId="24">
-    <w:abstractNumId w:val="25"/>
+    <w:abstractNumId w:val="27"/>
   </w:num>
   <w:num w:numId="25">
-    <w:abstractNumId w:val="23"/>
+    <w:abstractNumId w:val="25"/>
   </w:num>
   <w:num w:numId="26">
     <w:abstractNumId w:val="4"/>
   </w:num>
   <w:num w:numId="27">
-    <w:abstractNumId w:val="33"/>
+    <w:abstractNumId w:val="35"/>
   </w:num>
   <w:num w:numId="28">
     <w:abstractNumId w:val="7"/>
   </w:num>
   <w:num w:numId="29">
-    <w:abstractNumId w:val="35"/>
+    <w:abstractNumId w:val="37"/>
   </w:num>
   <w:num w:numId="30">
-    <w:abstractNumId w:val="14"/>
+    <w:abstractNumId w:val="15"/>
   </w:num>
   <w:num w:numId="31">
-    <w:abstractNumId w:val="16"/>
+    <w:abstractNumId w:val="17"/>
   </w:num>
   <w:num w:numId="32">
-    <w:abstractNumId w:val="21"/>
+    <w:abstractNumId w:val="23"/>
   </w:num>
   <w:num w:numId="33">
-    <w:abstractNumId w:val="28"/>
+    <w:abstractNumId w:val="30"/>
   </w:num>
   <w:num w:numId="34">
     <w:abstractNumId w:val="6"/>
   </w:num>
   <w:num w:numId="35">
-    <w:abstractNumId w:val="32"/>
+    <w:abstractNumId w:val="34"/>
   </w:num>
   <w:num w:numId="36">
     <w:abstractNumId w:val="8"/>
   </w:num>
   <w:num w:numId="37">
     <w:abstractNumId w:val="5"/>
+  </w:num>
+  <w:num w:numId="38">
+    <w:abstractNumId w:val="19"/>
+  </w:num>
+  <w:num w:numId="39">
+    <w:abstractNumId w:val="11"/>
+  </w:num>
+  <w:num w:numId="40">
+    <w:abstractNumId w:val="39"/>
   </w:num>
 </w:numbering>
 </file>

</xml_diff>

<commit_message>
Gif and menu label repairs
</commit_message>
<xml_diff>
--- a/dokumentacja/AlgoLearn - doku.docx
+++ b/dokumentacja/AlgoLearn - doku.docx
@@ -255,7 +255,19 @@
           <w:lang w:val="pl-PL"/>
         </w:rPr>
         <w:tab/>
-        <w:t>330</w:t>
+        <w:t>3</w:t>
+      </w:r>
+      <w:r>
+        <w:rPr>
+          <w:lang w:val="pl-PL"/>
+        </w:rPr>
+        <w:t>2</w:t>
+      </w:r>
+      <w:r>
+        <w:rPr>
+          <w:lang w:val="pl-PL"/>
+        </w:rPr>
+        <w:t>0</w:t>
       </w:r>
     </w:p>
     <w:p>
@@ -3505,37 +3517,15 @@
         </w:rPr>
         <w:t xml:space="preserve">Zarządzania projektem – </w:t>
       </w:r>
-      <w:r>
-        <w:rPr>
-          <w:lang w:val="pl-PL"/>
-        </w:rPr>
-        <w:fldChar w:fldCharType="begin"/>
-      </w:r>
-      <w:r>
-        <w:rPr>
-          <w:lang w:val="pl-PL"/>
-        </w:rPr>
-        <w:instrText xml:space="preserve"> HYPERLINK "https://trello.com/b/nc3SZWBF/algolearn" </w:instrText>
-      </w:r>
-      <w:r>
-        <w:rPr>
-          <w:lang w:val="pl-PL"/>
-        </w:rPr>
-        <w:fldChar w:fldCharType="separate"/>
-      </w:r>
-      <w:r>
-        <w:rPr>
-          <w:rStyle w:val="Hyperlink"/>
-          <w:lang w:val="pl-PL"/>
-        </w:rPr>
-        <w:t>Trello - AlgoLearn</w:t>
-      </w:r>
-      <w:r>
-        <w:rPr>
-          <w:lang w:val="pl-PL"/>
-        </w:rPr>
-        <w:fldChar w:fldCharType="end"/>
-      </w:r>
+      <w:hyperlink r:id="rId6" w:history="1">
+        <w:r>
+          <w:rPr>
+            <w:rStyle w:val="Hyperlink"/>
+            <w:lang w:val="pl-PL"/>
+          </w:rPr>
+          <w:t>Trello - AlgoLearn</w:t>
+        </w:r>
+      </w:hyperlink>
     </w:p>
     <w:p>
       <w:pPr>
@@ -3554,7 +3544,7 @@
         </w:rPr>
         <w:t xml:space="preserve">Wersjonowanie kodu – </w:t>
       </w:r>
-      <w:hyperlink r:id="rId6" w:history="1">
+      <w:hyperlink r:id="rId7" w:history="1">
         <w:r>
           <w:rPr>
             <w:rStyle w:val="Hyperlink"/>
@@ -8433,7 +8423,7 @@
             <wp:cNvGraphicFramePr/>
             <a:graphic xmlns:a="http://schemas.openxmlformats.org/drawingml/2006/main">
               <a:graphicData uri="http://schemas.openxmlformats.org/drawingml/2006/chart">
-                <c:chart xmlns:c="http://schemas.openxmlformats.org/drawingml/2006/chart" xmlns:r="http://schemas.openxmlformats.org/officeDocument/2006/relationships" r:id="rId7"/>
+                <c:chart xmlns:c="http://schemas.openxmlformats.org/drawingml/2006/chart" xmlns:r="http://schemas.openxmlformats.org/officeDocument/2006/relationships" r:id="rId8"/>
               </a:graphicData>
             </a:graphic>
           </wp:inline>
@@ -10114,42 +10104,12 @@
           <w:u w:val="single"/>
         </w:rPr>
       </w:pPr>
-      <w:proofErr w:type="spellStart"/>
       <w:r>
         <w:rPr>
           <w:u w:val="single"/>
         </w:rPr>
-        <w:t>Przełączanie</w:t>
-      </w:r>
-      <w:proofErr w:type="spellEnd"/>
-      <w:r>
-        <w:rPr>
-          <w:u w:val="single"/>
-        </w:rPr>
-        <w:t xml:space="preserve"> między dostępnymi </w:t>
-      </w:r>
-      <w:proofErr w:type="spellStart"/>
-      <w:r>
-        <w:rPr>
-          <w:u w:val="single"/>
-        </w:rPr>
-        <w:t>językami</w:t>
-      </w:r>
-      <w:proofErr w:type="spellEnd"/>
-      <w:r>
-        <w:rPr>
-          <w:u w:val="single"/>
-        </w:rPr>
-        <w:t xml:space="preserve"> </w:t>
-      </w:r>
-      <w:proofErr w:type="spellStart"/>
-      <w:r>
-        <w:rPr>
-          <w:u w:val="single"/>
-        </w:rPr>
-        <w:t>programistycznymi</w:t>
-      </w:r>
-      <w:proofErr w:type="spellEnd"/>
+        <w:t>Przełączanie między dostępnymi językami programistycznymi</w:t>
+      </w:r>
     </w:p>
     <w:p>
       <w:pPr>
@@ -10165,27 +10125,9 @@
           <w:between w:val="nil"/>
         </w:pBdr>
       </w:pPr>
-      <w:proofErr w:type="spellStart"/>
-      <w:r>
-        <w:t>Rodzaj</w:t>
-      </w:r>
-      <w:proofErr w:type="spellEnd"/>
-      <w:r>
-        <w:t xml:space="preserve"> </w:t>
-      </w:r>
-      <w:proofErr w:type="spellStart"/>
-      <w:r>
-        <w:t>testów</w:t>
-      </w:r>
-      <w:proofErr w:type="spellEnd"/>
-      <w:r>
-        <w:t xml:space="preserve">: testy </w:t>
-      </w:r>
-      <w:proofErr w:type="spellStart"/>
-      <w:r>
-        <w:t>dymne</w:t>
-      </w:r>
-      <w:proofErr w:type="spellEnd"/>
+      <w:r>
+        <w:t>Rodzaj testów: testy dymne</w:t>
+      </w:r>
     </w:p>
     <w:p>
       <w:pPr>
@@ -10202,13 +10144,8 @@
         </w:pBdr>
       </w:pPr>
       <w:r>
-        <w:t xml:space="preserve">Tester – </w:t>
-      </w:r>
-      <w:proofErr w:type="spellStart"/>
-      <w:r>
-        <w:t>Użytkownik</w:t>
-      </w:r>
-      <w:proofErr w:type="spellEnd"/>
+        <w:t>Tester – Użytkownik</w:t>
+      </w:r>
     </w:p>
     <w:p>
       <w:pPr>
@@ -10248,27 +10185,9 @@
           <w:between w:val="nil"/>
         </w:pBdr>
       </w:pPr>
-      <w:proofErr w:type="spellStart"/>
-      <w:r>
-        <w:t>Narzędzia</w:t>
-      </w:r>
-      <w:proofErr w:type="spellEnd"/>
-      <w:r>
-        <w:t xml:space="preserve"> </w:t>
-      </w:r>
-      <w:proofErr w:type="spellStart"/>
-      <w:r>
-        <w:t>wspomagające</w:t>
-      </w:r>
-      <w:proofErr w:type="spellEnd"/>
-      <w:r>
-        <w:t xml:space="preserve"> – </w:t>
-      </w:r>
-      <w:proofErr w:type="spellStart"/>
-      <w:r>
-        <w:t>brak</w:t>
-      </w:r>
-      <w:proofErr w:type="spellEnd"/>
+      <w:r>
+        <w:t>Narzędzia wspomagające – brak</w:t>
+      </w:r>
     </w:p>
     <w:p>
       <w:pPr>
@@ -10373,7 +10292,6 @@
                 <w:bCs/>
               </w:rPr>
             </w:pPr>
-            <w:proofErr w:type="spellStart"/>
             <w:r>
               <w:rPr>
                 <w:b/>
@@ -10381,7 +10299,6 @@
               </w:rPr>
               <w:t>Użytkownik</w:t>
             </w:r>
-            <w:proofErr w:type="spellEnd"/>
           </w:p>
         </w:tc>
         <w:tc>
@@ -10642,29 +10559,8 @@
               <w:jc w:val="left"/>
             </w:pPr>
             <w:r>
-              <w:t xml:space="preserve">System </w:t>
-            </w:r>
-            <w:proofErr w:type="spellStart"/>
-            <w:r>
-              <w:t>odbiera</w:t>
-            </w:r>
-            <w:proofErr w:type="spellEnd"/>
-            <w:r>
-              <w:t xml:space="preserve"> </w:t>
-            </w:r>
-            <w:proofErr w:type="spellStart"/>
-            <w:r>
-              <w:t>wydane</w:t>
-            </w:r>
-            <w:proofErr w:type="spellEnd"/>
-            <w:r>
-              <w:t xml:space="preserve"> </w:t>
-            </w:r>
-            <w:proofErr w:type="spellStart"/>
-            <w:r>
-              <w:t>polecenie</w:t>
-            </w:r>
-            <w:proofErr w:type="spellEnd"/>
+              <w:t>System odbiera wydane polecenie</w:t>
+            </w:r>
           </w:p>
         </w:tc>
       </w:tr>
@@ -10776,27 +10672,9 @@
           <w:between w:val="nil"/>
         </w:pBdr>
       </w:pPr>
-      <w:proofErr w:type="spellStart"/>
-      <w:r>
-        <w:t>Środowisko</w:t>
-      </w:r>
-      <w:proofErr w:type="spellEnd"/>
-      <w:r>
-        <w:t xml:space="preserve"> – </w:t>
-      </w:r>
-      <w:proofErr w:type="spellStart"/>
-      <w:r>
-        <w:t>aplikacja</w:t>
-      </w:r>
-      <w:proofErr w:type="spellEnd"/>
-      <w:r>
-        <w:t xml:space="preserve"> </w:t>
-      </w:r>
-      <w:proofErr w:type="spellStart"/>
-      <w:r>
-        <w:t>desktopowa</w:t>
-      </w:r>
-      <w:proofErr w:type="spellEnd"/>
+      <w:r>
+        <w:t>Środowisko – aplikacja desktopowa</w:t>
+      </w:r>
     </w:p>
     <w:p>
       <w:pPr>
@@ -10864,48 +10742,14 @@
           <w:bCs/>
         </w:rPr>
       </w:pPr>
-      <w:proofErr w:type="spellStart"/>
       <w:r>
         <w:rPr>
           <w:b/>
           <w:bCs/>
         </w:rPr>
         <w:lastRenderedPageBreak/>
-        <w:t>Zestaw</w:t>
-      </w:r>
-      <w:proofErr w:type="spellEnd"/>
-      <w:r>
-        <w:rPr>
-          <w:b/>
-          <w:bCs/>
-        </w:rPr>
-        <w:t xml:space="preserve"> </w:t>
-      </w:r>
-      <w:proofErr w:type="spellStart"/>
-      <w:r>
-        <w:rPr>
-          <w:b/>
-          <w:bCs/>
-        </w:rPr>
-        <w:t>danych</w:t>
-      </w:r>
-      <w:proofErr w:type="spellEnd"/>
-      <w:r>
-        <w:rPr>
-          <w:b/>
-          <w:bCs/>
-        </w:rPr>
-        <w:t xml:space="preserve"> </w:t>
-      </w:r>
-      <w:proofErr w:type="spellStart"/>
-      <w:r>
-        <w:rPr>
-          <w:b/>
-          <w:bCs/>
-        </w:rPr>
-        <w:t>testowych</w:t>
-      </w:r>
-      <w:proofErr w:type="spellEnd"/>
+        <w:t>Zestaw danych testowych</w:t>
+      </w:r>
     </w:p>
     <w:p>
       <w:pPr>
@@ -10999,7 +10843,6 @@
                 <w:bCs/>
               </w:rPr>
             </w:pPr>
-            <w:proofErr w:type="spellStart"/>
             <w:r>
               <w:rPr>
                 <w:b/>
@@ -11007,7 +10850,6 @@
               </w:rPr>
               <w:t>Użytkownik</w:t>
             </w:r>
-            <w:proofErr w:type="spellEnd"/>
           </w:p>
         </w:tc>
         <w:tc>
@@ -11226,29 +11068,8 @@
               <w:jc w:val="left"/>
             </w:pPr>
             <w:r>
-              <w:t xml:space="preserve">System </w:t>
-            </w:r>
-            <w:proofErr w:type="spellStart"/>
-            <w:r>
-              <w:t>odbiera</w:t>
-            </w:r>
-            <w:proofErr w:type="spellEnd"/>
-            <w:r>
-              <w:t xml:space="preserve"> </w:t>
-            </w:r>
-            <w:proofErr w:type="spellStart"/>
-            <w:r>
-              <w:t>wydane</w:t>
-            </w:r>
-            <w:proofErr w:type="spellEnd"/>
-            <w:r>
-              <w:t xml:space="preserve"> </w:t>
-            </w:r>
-            <w:proofErr w:type="spellStart"/>
-            <w:r>
-              <w:t>polecenie</w:t>
-            </w:r>
-            <w:proofErr w:type="spellEnd"/>
+              <w:t>System odbiera wydane polecenie</w:t>
+            </w:r>
           </w:p>
         </w:tc>
       </w:tr>
@@ -11384,7 +11205,6 @@
                 <w:bCs/>
               </w:rPr>
             </w:pPr>
-            <w:proofErr w:type="spellStart"/>
             <w:r>
               <w:rPr>
                 <w:b/>
@@ -11392,7 +11212,6 @@
               </w:rPr>
               <w:t>Użytkownik</w:t>
             </w:r>
-            <w:proofErr w:type="spellEnd"/>
           </w:p>
         </w:tc>
         <w:tc>
@@ -11611,29 +11430,8 @@
               <w:jc w:val="left"/>
             </w:pPr>
             <w:r>
-              <w:t xml:space="preserve">System </w:t>
-            </w:r>
-            <w:proofErr w:type="spellStart"/>
-            <w:r>
-              <w:t>odbiera</w:t>
-            </w:r>
-            <w:proofErr w:type="spellEnd"/>
-            <w:r>
-              <w:t xml:space="preserve"> </w:t>
-            </w:r>
-            <w:proofErr w:type="spellStart"/>
-            <w:r>
-              <w:t>wydane</w:t>
-            </w:r>
-            <w:proofErr w:type="spellEnd"/>
-            <w:r>
-              <w:t xml:space="preserve"> </w:t>
-            </w:r>
-            <w:proofErr w:type="spellStart"/>
-            <w:r>
-              <w:t>polecenie</w:t>
-            </w:r>
-            <w:proofErr w:type="spellEnd"/>
+              <w:t>System odbiera wydane polecenie</w:t>
+            </w:r>
           </w:p>
         </w:tc>
       </w:tr>
@@ -11765,27 +11563,9 @@
           <w:numId w:val="35"/>
         </w:numPr>
       </w:pPr>
-      <w:proofErr w:type="spellStart"/>
-      <w:r>
-        <w:t>Rodzaj</w:t>
-      </w:r>
-      <w:proofErr w:type="spellEnd"/>
-      <w:r>
-        <w:t xml:space="preserve"> </w:t>
-      </w:r>
-      <w:proofErr w:type="spellStart"/>
-      <w:r>
-        <w:t>testów</w:t>
-      </w:r>
-      <w:proofErr w:type="spellEnd"/>
-      <w:r>
-        <w:t xml:space="preserve">: testy </w:t>
-      </w:r>
-      <w:proofErr w:type="spellStart"/>
-      <w:r>
-        <w:t>dymne</w:t>
-      </w:r>
-      <w:proofErr w:type="spellEnd"/>
+      <w:r>
+        <w:t>Rodzaj testów: testy dymne</w:t>
+      </w:r>
     </w:p>
     <w:p>
       <w:pPr>
@@ -11795,13 +11575,8 @@
         </w:numPr>
       </w:pPr>
       <w:r>
-        <w:t xml:space="preserve">Tester – </w:t>
-      </w:r>
-      <w:proofErr w:type="spellStart"/>
-      <w:r>
-        <w:t>Użytkownik</w:t>
-      </w:r>
-      <w:proofErr w:type="spellEnd"/>
+        <w:t>Tester – Użytkownik</w:t>
+      </w:r>
     </w:p>
     <w:p>
       <w:pPr>
@@ -11827,27 +11602,9 @@
           <w:numId w:val="35"/>
         </w:numPr>
       </w:pPr>
-      <w:proofErr w:type="spellStart"/>
-      <w:r>
-        <w:t>Narzędzia</w:t>
-      </w:r>
-      <w:proofErr w:type="spellEnd"/>
-      <w:r>
-        <w:t xml:space="preserve"> </w:t>
-      </w:r>
-      <w:proofErr w:type="spellStart"/>
-      <w:r>
-        <w:t>wspomagające</w:t>
-      </w:r>
-      <w:proofErr w:type="spellEnd"/>
-      <w:r>
-        <w:t xml:space="preserve"> – </w:t>
-      </w:r>
-      <w:proofErr w:type="spellStart"/>
-      <w:r>
-        <w:t>brak</w:t>
-      </w:r>
-      <w:proofErr w:type="spellEnd"/>
+      <w:r>
+        <w:t>Narzędzia wspomagające – brak</w:t>
+      </w:r>
     </w:p>
     <w:p>
       <w:pPr>
@@ -11931,7 +11688,6 @@
                 <w:bCs/>
               </w:rPr>
             </w:pPr>
-            <w:proofErr w:type="spellStart"/>
             <w:r>
               <w:rPr>
                 <w:b/>
@@ -11939,7 +11695,6 @@
               </w:rPr>
               <w:t>Użytkownik</w:t>
             </w:r>
-            <w:proofErr w:type="spellEnd"/>
           </w:p>
         </w:tc>
         <w:tc>
@@ -12158,29 +11913,8 @@
               <w:jc w:val="left"/>
             </w:pPr>
             <w:r>
-              <w:t xml:space="preserve">System </w:t>
-            </w:r>
-            <w:proofErr w:type="spellStart"/>
-            <w:r>
-              <w:t>odbiera</w:t>
-            </w:r>
-            <w:proofErr w:type="spellEnd"/>
-            <w:r>
-              <w:t xml:space="preserve"> </w:t>
-            </w:r>
-            <w:proofErr w:type="spellStart"/>
-            <w:r>
-              <w:t>wydane</w:t>
-            </w:r>
-            <w:proofErr w:type="spellEnd"/>
-            <w:r>
-              <w:t xml:space="preserve"> </w:t>
-            </w:r>
-            <w:proofErr w:type="spellStart"/>
-            <w:r>
-              <w:t>polecenie</w:t>
-            </w:r>
-            <w:proofErr w:type="spellEnd"/>
+              <w:t>System odbiera wydane polecenie</w:t>
+            </w:r>
           </w:p>
         </w:tc>
       </w:tr>
@@ -12256,27 +11990,9 @@
           <w:numId w:val="34"/>
         </w:numPr>
       </w:pPr>
-      <w:proofErr w:type="spellStart"/>
-      <w:r>
-        <w:t>Środowisko</w:t>
-      </w:r>
-      <w:proofErr w:type="spellEnd"/>
-      <w:r>
-        <w:t xml:space="preserve"> – </w:t>
-      </w:r>
-      <w:proofErr w:type="spellStart"/>
-      <w:r>
-        <w:t>aplikacja</w:t>
-      </w:r>
-      <w:proofErr w:type="spellEnd"/>
-      <w:r>
-        <w:t xml:space="preserve"> </w:t>
-      </w:r>
-      <w:proofErr w:type="spellStart"/>
-      <w:r>
-        <w:t>desktopowa</w:t>
-      </w:r>
-      <w:proofErr w:type="spellEnd"/>
+      <w:r>
+        <w:t>Środowisko – aplikacja desktopowa</w:t>
+      </w:r>
     </w:p>
     <w:p>
       <w:pPr>
@@ -12335,48 +12051,14 @@
           <w:bCs/>
         </w:rPr>
       </w:pPr>
-      <w:proofErr w:type="spellStart"/>
       <w:r>
         <w:rPr>
           <w:b/>
           <w:bCs/>
         </w:rPr>
         <w:lastRenderedPageBreak/>
-        <w:t>Zestaw</w:t>
-      </w:r>
-      <w:proofErr w:type="spellEnd"/>
-      <w:r>
-        <w:rPr>
-          <w:b/>
-          <w:bCs/>
-        </w:rPr>
-        <w:t xml:space="preserve"> </w:t>
-      </w:r>
-      <w:proofErr w:type="spellStart"/>
-      <w:r>
-        <w:rPr>
-          <w:b/>
-          <w:bCs/>
-        </w:rPr>
-        <w:t>danych</w:t>
-      </w:r>
-      <w:proofErr w:type="spellEnd"/>
-      <w:r>
-        <w:rPr>
-          <w:b/>
-          <w:bCs/>
-        </w:rPr>
-        <w:t xml:space="preserve"> </w:t>
-      </w:r>
-      <w:proofErr w:type="spellStart"/>
-      <w:r>
-        <w:rPr>
-          <w:b/>
-          <w:bCs/>
-        </w:rPr>
-        <w:t>testowych</w:t>
-      </w:r>
-      <w:proofErr w:type="spellEnd"/>
+        <w:t>Zestaw danych testowych</w:t>
+      </w:r>
     </w:p>
     <w:p>
       <w:pPr>
@@ -12470,7 +12152,6 @@
                 <w:bCs/>
               </w:rPr>
             </w:pPr>
-            <w:proofErr w:type="spellStart"/>
             <w:r>
               <w:rPr>
                 <w:b/>
@@ -12478,7 +12159,6 @@
               </w:rPr>
               <w:t>Użytkownik</w:t>
             </w:r>
-            <w:proofErr w:type="spellEnd"/>
           </w:p>
         </w:tc>
         <w:tc>
@@ -12697,29 +12377,8 @@
               <w:jc w:val="left"/>
             </w:pPr>
             <w:r>
-              <w:t xml:space="preserve">System </w:t>
-            </w:r>
-            <w:proofErr w:type="spellStart"/>
-            <w:r>
-              <w:t>odbiera</w:t>
-            </w:r>
-            <w:proofErr w:type="spellEnd"/>
-            <w:r>
-              <w:t xml:space="preserve"> </w:t>
-            </w:r>
-            <w:proofErr w:type="spellStart"/>
-            <w:r>
-              <w:t>wydane</w:t>
-            </w:r>
-            <w:proofErr w:type="spellEnd"/>
-            <w:r>
-              <w:t xml:space="preserve"> </w:t>
-            </w:r>
-            <w:proofErr w:type="spellStart"/>
-            <w:r>
-              <w:t>polecenie</w:t>
-            </w:r>
-            <w:proofErr w:type="spellEnd"/>
+              <w:t>System odbiera wydane polecenie</w:t>
+            </w:r>
           </w:p>
         </w:tc>
       </w:tr>
@@ -12862,7 +12521,6 @@
                 <w:bCs/>
               </w:rPr>
             </w:pPr>
-            <w:proofErr w:type="spellStart"/>
             <w:r>
               <w:rPr>
                 <w:b/>
@@ -12870,7 +12528,6 @@
               </w:rPr>
               <w:t>Użytkownik</w:t>
             </w:r>
-            <w:proofErr w:type="spellEnd"/>
           </w:p>
         </w:tc>
         <w:tc>
@@ -13089,29 +12746,8 @@
               <w:jc w:val="left"/>
             </w:pPr>
             <w:r>
-              <w:t xml:space="preserve">System </w:t>
-            </w:r>
-            <w:proofErr w:type="spellStart"/>
-            <w:r>
-              <w:t>odbiera</w:t>
-            </w:r>
-            <w:proofErr w:type="spellEnd"/>
-            <w:r>
-              <w:t xml:space="preserve"> </w:t>
-            </w:r>
-            <w:proofErr w:type="spellStart"/>
-            <w:r>
-              <w:t>wydane</w:t>
-            </w:r>
-            <w:proofErr w:type="spellEnd"/>
-            <w:r>
-              <w:t xml:space="preserve"> </w:t>
-            </w:r>
-            <w:proofErr w:type="spellStart"/>
-            <w:r>
-              <w:t>polecenie</w:t>
-            </w:r>
-            <w:proofErr w:type="spellEnd"/>
+              <w:t>System odbiera wydane polecenie</w:t>
+            </w:r>
           </w:p>
         </w:tc>
       </w:tr>
@@ -13274,7 +12910,6 @@
                 <w:bCs/>
               </w:rPr>
             </w:pPr>
-            <w:proofErr w:type="spellStart"/>
             <w:r>
               <w:rPr>
                 <w:b/>
@@ -13282,7 +12917,6 @@
               </w:rPr>
               <w:t>Użytkownik</w:t>
             </w:r>
-            <w:proofErr w:type="spellEnd"/>
           </w:p>
         </w:tc>
         <w:tc>
@@ -13501,29 +13135,8 @@
               <w:jc w:val="left"/>
             </w:pPr>
             <w:r>
-              <w:t xml:space="preserve">System </w:t>
-            </w:r>
-            <w:proofErr w:type="spellStart"/>
-            <w:r>
-              <w:t>odbiera</w:t>
-            </w:r>
-            <w:proofErr w:type="spellEnd"/>
-            <w:r>
-              <w:t xml:space="preserve"> </w:t>
-            </w:r>
-            <w:proofErr w:type="spellStart"/>
-            <w:r>
-              <w:t>wydane</w:t>
-            </w:r>
-            <w:proofErr w:type="spellEnd"/>
-            <w:r>
-              <w:t xml:space="preserve"> </w:t>
-            </w:r>
-            <w:proofErr w:type="spellStart"/>
-            <w:r>
-              <w:t>polecenie</w:t>
-            </w:r>
-            <w:proofErr w:type="spellEnd"/>
+              <w:t>System odbiera wydane polecenie</w:t>
+            </w:r>
           </w:p>
         </w:tc>
       </w:tr>
@@ -13638,42 +13251,12 @@
           <w:u w:val="single"/>
         </w:rPr>
       </w:pPr>
-      <w:proofErr w:type="spellStart"/>
       <w:r>
         <w:rPr>
           <w:u w:val="single"/>
         </w:rPr>
-        <w:t>Usunięcie</w:t>
-      </w:r>
-      <w:proofErr w:type="spellEnd"/>
-      <w:r>
-        <w:rPr>
-          <w:u w:val="single"/>
-        </w:rPr>
-        <w:t xml:space="preserve"> </w:t>
-      </w:r>
-      <w:proofErr w:type="spellStart"/>
-      <w:r>
-        <w:rPr>
-          <w:u w:val="single"/>
-        </w:rPr>
-        <w:t>węzła</w:t>
-      </w:r>
-      <w:proofErr w:type="spellEnd"/>
-      <w:r>
-        <w:rPr>
-          <w:u w:val="single"/>
-        </w:rPr>
-        <w:t xml:space="preserve"> w </w:t>
-      </w:r>
-      <w:proofErr w:type="spellStart"/>
-      <w:r>
-        <w:rPr>
-          <w:u w:val="single"/>
-        </w:rPr>
-        <w:t>wizualizacji</w:t>
-      </w:r>
-      <w:proofErr w:type="spellEnd"/>
+        <w:t>Usunięcie węzła w wizualizacji</w:t>
+      </w:r>
     </w:p>
     <w:p>
       <w:pPr>
@@ -13682,27 +13265,9 @@
           <w:numId w:val="35"/>
         </w:numPr>
       </w:pPr>
-      <w:proofErr w:type="spellStart"/>
-      <w:r>
-        <w:t>Rodzaj</w:t>
-      </w:r>
-      <w:proofErr w:type="spellEnd"/>
-      <w:r>
-        <w:t xml:space="preserve"> </w:t>
-      </w:r>
-      <w:proofErr w:type="spellStart"/>
-      <w:r>
-        <w:t>testów</w:t>
-      </w:r>
-      <w:proofErr w:type="spellEnd"/>
-      <w:r>
-        <w:t xml:space="preserve">: testy </w:t>
-      </w:r>
-      <w:proofErr w:type="spellStart"/>
-      <w:r>
-        <w:t>dymne</w:t>
-      </w:r>
-      <w:proofErr w:type="spellEnd"/>
+      <w:r>
+        <w:t>Rodzaj testów: testy dymne</w:t>
+      </w:r>
     </w:p>
     <w:p>
       <w:pPr>
@@ -13712,13 +13277,8 @@
         </w:numPr>
       </w:pPr>
       <w:r>
-        <w:t xml:space="preserve">Tester – </w:t>
-      </w:r>
-      <w:proofErr w:type="spellStart"/>
-      <w:r>
-        <w:t>Użytkownik</w:t>
-      </w:r>
-      <w:proofErr w:type="spellEnd"/>
+        <w:t>Tester – Użytkownik</w:t>
+      </w:r>
     </w:p>
     <w:p>
       <w:pPr>
@@ -13744,27 +13304,9 @@
           <w:numId w:val="35"/>
         </w:numPr>
       </w:pPr>
-      <w:proofErr w:type="spellStart"/>
-      <w:r>
-        <w:t>Narzędzia</w:t>
-      </w:r>
-      <w:proofErr w:type="spellEnd"/>
-      <w:r>
-        <w:t xml:space="preserve"> </w:t>
-      </w:r>
-      <w:proofErr w:type="spellStart"/>
-      <w:r>
-        <w:t>wspomagające</w:t>
-      </w:r>
-      <w:proofErr w:type="spellEnd"/>
-      <w:r>
-        <w:t xml:space="preserve"> – </w:t>
-      </w:r>
-      <w:proofErr w:type="spellStart"/>
-      <w:r>
-        <w:t>brak</w:t>
-      </w:r>
-      <w:proofErr w:type="spellEnd"/>
+      <w:r>
+        <w:t>Narzędzia wspomagające – brak</w:t>
+      </w:r>
     </w:p>
     <w:p>
       <w:pPr>
@@ -13848,7 +13390,6 @@
                 <w:bCs/>
               </w:rPr>
             </w:pPr>
-            <w:proofErr w:type="spellStart"/>
             <w:r>
               <w:rPr>
                 <w:b/>
@@ -13856,7 +13397,6 @@
               </w:rPr>
               <w:t>Użytkownik</w:t>
             </w:r>
-            <w:proofErr w:type="spellEnd"/>
           </w:p>
         </w:tc>
         <w:tc>
@@ -14075,29 +13615,8 @@
               <w:jc w:val="left"/>
             </w:pPr>
             <w:r>
-              <w:t xml:space="preserve">System </w:t>
-            </w:r>
-            <w:proofErr w:type="spellStart"/>
-            <w:r>
-              <w:t>odbiera</w:t>
-            </w:r>
-            <w:proofErr w:type="spellEnd"/>
-            <w:r>
-              <w:t xml:space="preserve"> </w:t>
-            </w:r>
-            <w:proofErr w:type="spellStart"/>
-            <w:r>
-              <w:t>wydane</w:t>
-            </w:r>
-            <w:proofErr w:type="spellEnd"/>
-            <w:r>
-              <w:t xml:space="preserve"> </w:t>
-            </w:r>
-            <w:proofErr w:type="spellStart"/>
-            <w:r>
-              <w:t>polecenie</w:t>
-            </w:r>
-            <w:proofErr w:type="spellEnd"/>
+              <w:t>System odbiera wydane polecenie</w:t>
+            </w:r>
           </w:p>
         </w:tc>
       </w:tr>
@@ -14173,27 +13692,9 @@
           <w:numId w:val="34"/>
         </w:numPr>
       </w:pPr>
-      <w:proofErr w:type="spellStart"/>
-      <w:r>
-        <w:t>Środowisko</w:t>
-      </w:r>
-      <w:proofErr w:type="spellEnd"/>
-      <w:r>
-        <w:t xml:space="preserve"> – </w:t>
-      </w:r>
-      <w:proofErr w:type="spellStart"/>
-      <w:r>
-        <w:t>aplikacja</w:t>
-      </w:r>
-      <w:proofErr w:type="spellEnd"/>
-      <w:r>
-        <w:t xml:space="preserve"> </w:t>
-      </w:r>
-      <w:proofErr w:type="spellStart"/>
-      <w:r>
-        <w:t>desktopowa</w:t>
-      </w:r>
-      <w:proofErr w:type="spellEnd"/>
+      <w:r>
+        <w:t>Środowisko – aplikacja desktopowa</w:t>
+      </w:r>
     </w:p>
     <w:p>
       <w:pPr>
@@ -14252,48 +13753,14 @@
           <w:bCs/>
         </w:rPr>
       </w:pPr>
-      <w:proofErr w:type="spellStart"/>
       <w:r>
         <w:rPr>
           <w:b/>
           <w:bCs/>
         </w:rPr>
         <w:lastRenderedPageBreak/>
-        <w:t>Zestaw</w:t>
-      </w:r>
-      <w:proofErr w:type="spellEnd"/>
-      <w:r>
-        <w:rPr>
-          <w:b/>
-          <w:bCs/>
-        </w:rPr>
-        <w:t xml:space="preserve"> </w:t>
-      </w:r>
-      <w:proofErr w:type="spellStart"/>
-      <w:r>
-        <w:rPr>
-          <w:b/>
-          <w:bCs/>
-        </w:rPr>
-        <w:t>danych</w:t>
-      </w:r>
-      <w:proofErr w:type="spellEnd"/>
-      <w:r>
-        <w:rPr>
-          <w:b/>
-          <w:bCs/>
-        </w:rPr>
-        <w:t xml:space="preserve"> </w:t>
-      </w:r>
-      <w:proofErr w:type="spellStart"/>
-      <w:r>
-        <w:rPr>
-          <w:b/>
-          <w:bCs/>
-        </w:rPr>
-        <w:t>testowych</w:t>
-      </w:r>
-      <w:proofErr w:type="spellEnd"/>
+        <w:t>Zestaw danych testowych</w:t>
+      </w:r>
     </w:p>
     <w:p>
       <w:pPr>
@@ -14380,7 +13847,6 @@
                 <w:bCs/>
               </w:rPr>
             </w:pPr>
-            <w:proofErr w:type="spellStart"/>
             <w:r>
               <w:rPr>
                 <w:b/>
@@ -14388,7 +13854,6 @@
               </w:rPr>
               <w:t>Użytkownik</w:t>
             </w:r>
-            <w:proofErr w:type="spellEnd"/>
           </w:p>
         </w:tc>
         <w:tc>
@@ -14607,29 +14072,8 @@
               <w:jc w:val="left"/>
             </w:pPr>
             <w:r>
-              <w:t xml:space="preserve">System </w:t>
-            </w:r>
-            <w:proofErr w:type="spellStart"/>
-            <w:r>
-              <w:t>odbiera</w:t>
-            </w:r>
-            <w:proofErr w:type="spellEnd"/>
-            <w:r>
-              <w:t xml:space="preserve"> </w:t>
-            </w:r>
-            <w:proofErr w:type="spellStart"/>
-            <w:r>
-              <w:t>wydane</w:t>
-            </w:r>
-            <w:proofErr w:type="spellEnd"/>
-            <w:r>
-              <w:t xml:space="preserve"> </w:t>
-            </w:r>
-            <w:proofErr w:type="spellStart"/>
-            <w:r>
-              <w:t>polecenie</w:t>
-            </w:r>
-            <w:proofErr w:type="spellEnd"/>
+              <w:t>System odbiera wydane polecenie</w:t>
+            </w:r>
           </w:p>
         </w:tc>
       </w:tr>
@@ -14765,7 +14209,6 @@
                 <w:bCs/>
               </w:rPr>
             </w:pPr>
-            <w:proofErr w:type="spellStart"/>
             <w:r>
               <w:rPr>
                 <w:b/>
@@ -14773,7 +14216,6 @@
               </w:rPr>
               <w:t>Użytkownik</w:t>
             </w:r>
-            <w:proofErr w:type="spellEnd"/>
           </w:p>
         </w:tc>
         <w:tc>
@@ -14992,29 +14434,8 @@
               <w:jc w:val="left"/>
             </w:pPr>
             <w:r>
-              <w:t xml:space="preserve">System </w:t>
-            </w:r>
-            <w:proofErr w:type="spellStart"/>
-            <w:r>
-              <w:t>odbiera</w:t>
-            </w:r>
-            <w:proofErr w:type="spellEnd"/>
-            <w:r>
-              <w:t xml:space="preserve"> </w:t>
-            </w:r>
-            <w:proofErr w:type="spellStart"/>
-            <w:r>
-              <w:t>wydane</w:t>
-            </w:r>
-            <w:proofErr w:type="spellEnd"/>
-            <w:r>
-              <w:t xml:space="preserve"> </w:t>
-            </w:r>
-            <w:proofErr w:type="spellStart"/>
-            <w:r>
-              <w:t>polecenie</w:t>
-            </w:r>
-            <w:proofErr w:type="spellEnd"/>
+              <w:t>System odbiera wydane polecenie</w:t>
+            </w:r>
           </w:p>
         </w:tc>
       </w:tr>
@@ -15163,7 +14584,6 @@
                 <w:bCs/>
               </w:rPr>
             </w:pPr>
-            <w:proofErr w:type="spellStart"/>
             <w:r>
               <w:rPr>
                 <w:b/>
@@ -15171,7 +14591,6 @@
               </w:rPr>
               <w:t>Użytkownik</w:t>
             </w:r>
-            <w:proofErr w:type="spellEnd"/>
           </w:p>
         </w:tc>
         <w:tc>
@@ -15390,29 +14809,8 @@
               <w:jc w:val="left"/>
             </w:pPr>
             <w:r>
-              <w:t xml:space="preserve">System </w:t>
-            </w:r>
-            <w:proofErr w:type="spellStart"/>
-            <w:r>
-              <w:t>odbiera</w:t>
-            </w:r>
-            <w:proofErr w:type="spellEnd"/>
-            <w:r>
-              <w:t xml:space="preserve"> </w:t>
-            </w:r>
-            <w:proofErr w:type="spellStart"/>
-            <w:r>
-              <w:t>wydane</w:t>
-            </w:r>
-            <w:proofErr w:type="spellEnd"/>
-            <w:r>
-              <w:t xml:space="preserve"> </w:t>
-            </w:r>
-            <w:proofErr w:type="spellStart"/>
-            <w:r>
-              <w:t>polecenie</w:t>
-            </w:r>
-            <w:proofErr w:type="spellEnd"/>
+              <w:t>System odbiera wydane polecenie</w:t>
+            </w:r>
           </w:p>
         </w:tc>
       </w:tr>
@@ -15602,29 +15000,8 @@
               <w:jc w:val="left"/>
             </w:pPr>
             <w:r>
-              <w:t xml:space="preserve">System </w:t>
-            </w:r>
-            <w:proofErr w:type="spellStart"/>
-            <w:r>
-              <w:t>odbiera</w:t>
-            </w:r>
-            <w:proofErr w:type="spellEnd"/>
-            <w:r>
-              <w:t xml:space="preserve"> </w:t>
-            </w:r>
-            <w:proofErr w:type="spellStart"/>
-            <w:r>
-              <w:t>wydane</w:t>
-            </w:r>
-            <w:proofErr w:type="spellEnd"/>
-            <w:r>
-              <w:t xml:space="preserve"> </w:t>
-            </w:r>
-            <w:proofErr w:type="spellStart"/>
-            <w:r>
-              <w:t>polecenie</w:t>
-            </w:r>
-            <w:proofErr w:type="spellEnd"/>
+              <w:t>System odbiera wydane polecenie</w:t>
+            </w:r>
           </w:p>
         </w:tc>
       </w:tr>
@@ -16245,7 +15622,7 @@
                     </pic:cNvPicPr>
                   </pic:nvPicPr>
                   <pic:blipFill>
-                    <a:blip r:embed="rId8">
+                    <a:blip r:embed="rId9">
                       <a:extLst>
                         <a:ext uri="{28A0092B-C50C-407E-A947-70E740481C1C}">
                           <a14:useLocalDpi xmlns:a14="http://schemas.microsoft.com/office/drawing/2010/main" val="0"/>
@@ -16477,7 +15854,7 @@
                     </pic:cNvPicPr>
                   </pic:nvPicPr>
                   <pic:blipFill>
-                    <a:blip r:embed="rId9">
+                    <a:blip r:embed="rId10">
                       <a:extLst>
                         <a:ext uri="{28A0092B-C50C-407E-A947-70E740481C1C}">
                           <a14:useLocalDpi xmlns:a14="http://schemas.microsoft.com/office/drawing/2010/main" val="0"/>
@@ -16685,7 +16062,7 @@
                     </pic:cNvPicPr>
                   </pic:nvPicPr>
                   <pic:blipFill>
-                    <a:blip r:embed="rId10">
+                    <a:blip r:embed="rId11">
                       <a:extLst>
                         <a:ext uri="{28A0092B-C50C-407E-A947-70E740481C1C}">
                           <a14:useLocalDpi xmlns:a14="http://schemas.microsoft.com/office/drawing/2010/main" val="0"/>
@@ -16922,7 +16299,7 @@
                     </pic:cNvPicPr>
                   </pic:nvPicPr>
                   <pic:blipFill>
-                    <a:blip r:embed="rId11">
+                    <a:blip r:embed="rId12">
                       <a:extLst>
                         <a:ext uri="{28A0092B-C50C-407E-A947-70E740481C1C}">
                           <a14:useLocalDpi xmlns:a14="http://schemas.microsoft.com/office/drawing/2010/main" val="0"/>
@@ -17146,7 +16523,7 @@
                     </pic:cNvPicPr>
                   </pic:nvPicPr>
                   <pic:blipFill>
-                    <a:blip r:embed="rId12">
+                    <a:blip r:embed="rId13">
                       <a:extLst>
                         <a:ext uri="{28A0092B-C50C-407E-A947-70E740481C1C}">
                           <a14:useLocalDpi xmlns:a14="http://schemas.microsoft.com/office/drawing/2010/main" val="0"/>

</xml_diff>